<commit_message>
Edits to Class notes
</commit_message>
<xml_diff>
--- a/resources/Class Notes.docx
+++ b/resources/Class Notes.docx
@@ -548,6 +548,9 @@
       <w:pPr>
         <w:pStyle w:val="NoSpacing"/>
       </w:pPr>
+      <w:r>
+        <w:t>Seaborn has a linear model plot</w:t>
+      </w:r>
     </w:p>
     <w:p>
       <w:pPr>
@@ -556,11 +559,69 @@
     </w:p>
     <w:p>
       <w:pPr>
+        <w:tabs>
+          <w:tab w:val="left" w:pos="916"/>
+          <w:tab w:val="left" w:pos="1832"/>
+          <w:tab w:val="left" w:pos="2748"/>
+          <w:tab w:val="left" w:pos="3664"/>
+          <w:tab w:val="left" w:pos="4580"/>
+          <w:tab w:val="left" w:pos="5496"/>
+          <w:tab w:val="left" w:pos="6412"/>
+          <w:tab w:val="left" w:pos="7328"/>
+          <w:tab w:val="left" w:pos="8244"/>
+          <w:tab w:val="left" w:pos="9160"/>
+          <w:tab w:val="left" w:pos="10076"/>
+          <w:tab w:val="left" w:pos="10992"/>
+          <w:tab w:val="left" w:pos="11908"/>
+          <w:tab w:val="left" w:pos="12824"/>
+          <w:tab w:val="left" w:pos="13740"/>
+          <w:tab w:val="left" w:pos="14656"/>
+        </w:tabs>
+        <w:rPr>
+          <w:rFonts w:ascii="Courier New" w:hAnsi="Courier New" w:cs="Courier New"/>
+          <w:sz w:val="20"/>
+          <w:szCs w:val="20"/>
+        </w:rPr>
+      </w:pPr>
+      <w:r>
+        <w:rPr>
+          <w:rFonts w:ascii="Courier New" w:hAnsi="Courier New" w:cs="Courier New"/>
+          <w:sz w:val="20"/>
+          <w:szCs w:val="20"/>
+        </w:rPr>
+        <w:t>sns.lmplot(x, y, data, hue=None, col=None, row=None, palette=None, col_wrap=None, size=5, aspect=1, markers='o', sharex=True, sharey=True, hue_order=None, col_order=None, row_order=None, legend=True, legend_out=True, x_estimator=None, x_bins=None, x_ci='ci', scatter=True, fit_reg=True, ci=95, n_boot=1000, units=None, order=1, logistic=False, lowess=False, robust=False, logx=False, x_partial=None, y_partial=None, truncate=False, x_jitter=None, y_jitter=None, scatter_kws=None, line_kws=None)</w:t>
+      </w:r>
+    </w:p>
+    <w:p>
+      <w:pPr>
+        <w:pStyle w:val="NoSpacing"/>
+      </w:pPr>
+    </w:p>
+    <w:p>
+      <w:pPr>
+        <w:pStyle w:val="NoSpacing"/>
+      </w:pPr>
+      <w:r>
+        <w:t>example: sns</w:t>
+      </w:r>
+      <w:r>
+        <w:t>.lmplot('bodywt', 'brainwt', mammals)</w:t>
+      </w:r>
+    </w:p>
+    <w:p>
+      <w:pPr>
+        <w:pStyle w:val="NoSpacing"/>
+      </w:pPr>
+    </w:p>
+    <w:p>
+      <w:pPr>
         <w:spacing w:after="200" w:line="276" w:lineRule="auto"/>
       </w:pPr>
       <w:r>
         <w:br w:type="page"/>
       </w:r>
+      <w:bookmarkStart w:id="0" w:name="_GoBack"/>
+      <w:bookmarkEnd w:id="0"/>
     </w:p>
     <w:p>
       <w:pPr>
@@ -606,8 +667,6 @@
       <w:r>
         <w:t xml:space="preserve">Lasso </w:t>
       </w:r>
-      <w:bookmarkStart w:id="0" w:name="_GoBack"/>
-      <w:bookmarkEnd w:id="0"/>
       <w:r>
         <w:t>[least absolute shrinkage /selection operator</w:t>
       </w:r>
@@ -2049,6 +2108,68 @@
       <w:szCs w:val="24"/>
     </w:rPr>
   </w:style>
+  <w:style w:type="paragraph" w:styleId="HTMLPreformatted">
+    <w:name w:val="HTML Preformatted"/>
+    <w:basedOn w:val="Normal"/>
+    <w:link w:val="HTMLPreformattedChar"/>
+    <w:uiPriority w:val="99"/>
+    <w:semiHidden/>
+    <w:unhideWhenUsed/>
+    <w:rsid w:val="00BC63FF"/>
+    <w:pPr>
+      <w:tabs>
+        <w:tab w:val="left" w:pos="916"/>
+        <w:tab w:val="left" w:pos="1832"/>
+        <w:tab w:val="left" w:pos="2748"/>
+        <w:tab w:val="left" w:pos="3664"/>
+        <w:tab w:val="left" w:pos="4580"/>
+        <w:tab w:val="left" w:pos="5496"/>
+        <w:tab w:val="left" w:pos="6412"/>
+        <w:tab w:val="left" w:pos="7328"/>
+        <w:tab w:val="left" w:pos="8244"/>
+        <w:tab w:val="left" w:pos="9160"/>
+        <w:tab w:val="left" w:pos="10076"/>
+        <w:tab w:val="left" w:pos="10992"/>
+        <w:tab w:val="left" w:pos="11908"/>
+        <w:tab w:val="left" w:pos="12824"/>
+        <w:tab w:val="left" w:pos="13740"/>
+        <w:tab w:val="left" w:pos="14656"/>
+      </w:tabs>
+    </w:pPr>
+    <w:rPr>
+      <w:rFonts w:ascii="Courier New" w:hAnsi="Courier New" w:cs="Courier New"/>
+      <w:sz w:val="20"/>
+      <w:szCs w:val="20"/>
+    </w:rPr>
+  </w:style>
+  <w:style w:type="character" w:customStyle="1" w:styleId="HTMLPreformattedChar">
+    <w:name w:val="HTML Preformatted Char"/>
+    <w:basedOn w:val="DefaultParagraphFont"/>
+    <w:link w:val="HTMLPreformatted"/>
+    <w:uiPriority w:val="99"/>
+    <w:semiHidden/>
+    <w:rsid w:val="00BC63FF"/>
+    <w:rPr>
+      <w:rFonts w:ascii="Courier New" w:hAnsi="Courier New" w:cs="Courier New"/>
+      <w:sz w:val="20"/>
+      <w:szCs w:val="20"/>
+    </w:rPr>
+  </w:style>
+  <w:style w:type="character" w:customStyle="1" w:styleId="ansiyellow">
+    <w:name w:val="ansiyellow"/>
+    <w:basedOn w:val="DefaultParagraphFont"/>
+    <w:rsid w:val="00BC63FF"/>
+  </w:style>
+  <w:style w:type="character" w:customStyle="1" w:styleId="ansicyan">
+    <w:name w:val="ansicyan"/>
+    <w:basedOn w:val="DefaultParagraphFont"/>
+    <w:rsid w:val="00BC63FF"/>
+  </w:style>
+  <w:style w:type="character" w:customStyle="1" w:styleId="ansiblue">
+    <w:name w:val="ansiblue"/>
+    <w:basedOn w:val="DefaultParagraphFont"/>
+    <w:rsid w:val="00BC63FF"/>
+  </w:style>
 </w:styles>
 </file>
 
@@ -2312,6 +2433,68 @@
       <w:sz w:val="24"/>
       <w:szCs w:val="24"/>
     </w:rPr>
+  </w:style>
+  <w:style w:type="paragraph" w:styleId="HTMLPreformatted">
+    <w:name w:val="HTML Preformatted"/>
+    <w:basedOn w:val="Normal"/>
+    <w:link w:val="HTMLPreformattedChar"/>
+    <w:uiPriority w:val="99"/>
+    <w:semiHidden/>
+    <w:unhideWhenUsed/>
+    <w:rsid w:val="00BC63FF"/>
+    <w:pPr>
+      <w:tabs>
+        <w:tab w:val="left" w:pos="916"/>
+        <w:tab w:val="left" w:pos="1832"/>
+        <w:tab w:val="left" w:pos="2748"/>
+        <w:tab w:val="left" w:pos="3664"/>
+        <w:tab w:val="left" w:pos="4580"/>
+        <w:tab w:val="left" w:pos="5496"/>
+        <w:tab w:val="left" w:pos="6412"/>
+        <w:tab w:val="left" w:pos="7328"/>
+        <w:tab w:val="left" w:pos="8244"/>
+        <w:tab w:val="left" w:pos="9160"/>
+        <w:tab w:val="left" w:pos="10076"/>
+        <w:tab w:val="left" w:pos="10992"/>
+        <w:tab w:val="left" w:pos="11908"/>
+        <w:tab w:val="left" w:pos="12824"/>
+        <w:tab w:val="left" w:pos="13740"/>
+        <w:tab w:val="left" w:pos="14656"/>
+      </w:tabs>
+    </w:pPr>
+    <w:rPr>
+      <w:rFonts w:ascii="Courier New" w:hAnsi="Courier New" w:cs="Courier New"/>
+      <w:sz w:val="20"/>
+      <w:szCs w:val="20"/>
+    </w:rPr>
+  </w:style>
+  <w:style w:type="character" w:customStyle="1" w:styleId="HTMLPreformattedChar">
+    <w:name w:val="HTML Preformatted Char"/>
+    <w:basedOn w:val="DefaultParagraphFont"/>
+    <w:link w:val="HTMLPreformatted"/>
+    <w:uiPriority w:val="99"/>
+    <w:semiHidden/>
+    <w:rsid w:val="00BC63FF"/>
+    <w:rPr>
+      <w:rFonts w:ascii="Courier New" w:hAnsi="Courier New" w:cs="Courier New"/>
+      <w:sz w:val="20"/>
+      <w:szCs w:val="20"/>
+    </w:rPr>
+  </w:style>
+  <w:style w:type="character" w:customStyle="1" w:styleId="ansiyellow">
+    <w:name w:val="ansiyellow"/>
+    <w:basedOn w:val="DefaultParagraphFont"/>
+    <w:rsid w:val="00BC63FF"/>
+  </w:style>
+  <w:style w:type="character" w:customStyle="1" w:styleId="ansicyan">
+    <w:name w:val="ansicyan"/>
+    <w:basedOn w:val="DefaultParagraphFont"/>
+    <w:rsid w:val="00BC63FF"/>
+  </w:style>
+  <w:style w:type="character" w:customStyle="1" w:styleId="ansiblue">
+    <w:name w:val="ansiblue"/>
+    <w:basedOn w:val="DefaultParagraphFont"/>
+    <w:rsid w:val="00BC63FF"/>
   </w:style>
 </w:styles>
 </file>

</xml_diff>

<commit_message>
Added notes re kfold CV
</commit_message>
<xml_diff>
--- a/resources/Class Notes.docx
+++ b/resources/Class Notes.docx
@@ -620,8 +620,6 @@
       <w:r>
         <w:br w:type="page"/>
       </w:r>
-      <w:bookmarkStart w:id="0" w:name="_GoBack"/>
-      <w:bookmarkEnd w:id="0"/>
     </w:p>
     <w:p>
       <w:pPr>
@@ -737,6 +735,84 @@
       <w:pPr>
         <w:spacing w:after="200" w:line="276" w:lineRule="auto"/>
       </w:pPr>
+    </w:p>
+    <w:p>
+      <w:pPr>
+        <w:spacing w:after="200" w:line="276" w:lineRule="auto"/>
+      </w:pPr>
+      <w:r>
+        <w:br w:type="page"/>
+      </w:r>
+    </w:p>
+    <w:p>
+      <w:pPr>
+        <w:spacing w:after="200" w:line="276" w:lineRule="auto"/>
+      </w:pPr>
+      <w:r>
+        <w:lastRenderedPageBreak/>
+        <w:t>CROSS VALIDATION</w:t>
+      </w:r>
+    </w:p>
+    <w:p>
+      <w:r>
+        <w:t>k-fold cross validation</w:t>
+      </w:r>
+    </w:p>
+    <w:p>
+      <w:pPr>
+        <w:pStyle w:val="ListParagraph"/>
+        <w:numPr>
+          <w:ilvl w:val="0"/>
+          <w:numId w:val="11"/>
+        </w:numPr>
+      </w:pPr>
+      <w:r>
+        <w:t>Split the data into k group</w:t>
+      </w:r>
+      <w:r>
+        <w:t>s</w:t>
+      </w:r>
+    </w:p>
+    <w:p>
+      <w:pPr>
+        <w:pStyle w:val="ListParagraph"/>
+        <w:numPr>
+          <w:ilvl w:val="0"/>
+          <w:numId w:val="11"/>
+        </w:numPr>
+      </w:pPr>
+      <w:r>
+        <w:t>Train the model on all segments except one</w:t>
+      </w:r>
+    </w:p>
+    <w:p>
+      <w:pPr>
+        <w:pStyle w:val="ListParagraph"/>
+        <w:numPr>
+          <w:ilvl w:val="0"/>
+          <w:numId w:val="11"/>
+        </w:numPr>
+      </w:pPr>
+      <w:r>
+        <w:t>Test model performance on the remaining set</w:t>
+      </w:r>
+    </w:p>
+    <w:p>
+      <w:pPr>
+        <w:pStyle w:val="ListParagraph"/>
+        <w:numPr>
+          <w:ilvl w:val="0"/>
+          <w:numId w:val="11"/>
+        </w:numPr>
+      </w:pPr>
+      <w:r>
+        <w:t>If k = 5, split the data into five segments and generate five models.</w:t>
+      </w:r>
+    </w:p>
+    <w:p/>
+    <w:p>
+      <w:bookmarkStart w:id="0" w:name="_GoBack"/>
+      <w:bookmarkEnd w:id="0"/>
     </w:p>
     <w:p>
       <w:pPr>
@@ -1616,6 +1692,119 @@
     </w:lvl>
   </w:abstractNum>
   <w:abstractNum w:abstractNumId="8">
+    <w:nsid w:val="602E05F3"/>
+    <w:multiLevelType w:val="hybridMultilevel"/>
+    <w:tmpl w:val="B9DE04F0"/>
+    <w:lvl w:ilvl="0" w:tplc="04090001">
+      <w:start w:val="1"/>
+      <w:numFmt w:val="bullet"/>
+      <w:lvlText w:val=""/>
+      <w:lvlJc w:val="left"/>
+      <w:pPr>
+        <w:ind w:left="720" w:hanging="360"/>
+      </w:pPr>
+      <w:rPr>
+        <w:rFonts w:ascii="Symbol" w:hAnsi="Symbol" w:hint="default"/>
+      </w:rPr>
+    </w:lvl>
+    <w:lvl w:ilvl="1" w:tplc="04090003" w:tentative="1">
+      <w:start w:val="1"/>
+      <w:numFmt w:val="bullet"/>
+      <w:lvlText w:val="o"/>
+      <w:lvlJc w:val="left"/>
+      <w:pPr>
+        <w:ind w:left="1440" w:hanging="360"/>
+      </w:pPr>
+      <w:rPr>
+        <w:rFonts w:ascii="Courier New" w:hAnsi="Courier New" w:cs="Courier New" w:hint="default"/>
+      </w:rPr>
+    </w:lvl>
+    <w:lvl w:ilvl="2" w:tplc="04090005" w:tentative="1">
+      <w:start w:val="1"/>
+      <w:numFmt w:val="bullet"/>
+      <w:lvlText w:val=""/>
+      <w:lvlJc w:val="left"/>
+      <w:pPr>
+        <w:ind w:left="2160" w:hanging="360"/>
+      </w:pPr>
+      <w:rPr>
+        <w:rFonts w:ascii="Wingdings" w:hAnsi="Wingdings" w:hint="default"/>
+      </w:rPr>
+    </w:lvl>
+    <w:lvl w:ilvl="3" w:tplc="04090001" w:tentative="1">
+      <w:start w:val="1"/>
+      <w:numFmt w:val="bullet"/>
+      <w:lvlText w:val=""/>
+      <w:lvlJc w:val="left"/>
+      <w:pPr>
+        <w:ind w:left="2880" w:hanging="360"/>
+      </w:pPr>
+      <w:rPr>
+        <w:rFonts w:ascii="Symbol" w:hAnsi="Symbol" w:hint="default"/>
+      </w:rPr>
+    </w:lvl>
+    <w:lvl w:ilvl="4" w:tplc="04090003" w:tentative="1">
+      <w:start w:val="1"/>
+      <w:numFmt w:val="bullet"/>
+      <w:lvlText w:val="o"/>
+      <w:lvlJc w:val="left"/>
+      <w:pPr>
+        <w:ind w:left="3600" w:hanging="360"/>
+      </w:pPr>
+      <w:rPr>
+        <w:rFonts w:ascii="Courier New" w:hAnsi="Courier New" w:cs="Courier New" w:hint="default"/>
+      </w:rPr>
+    </w:lvl>
+    <w:lvl w:ilvl="5" w:tplc="04090005" w:tentative="1">
+      <w:start w:val="1"/>
+      <w:numFmt w:val="bullet"/>
+      <w:lvlText w:val=""/>
+      <w:lvlJc w:val="left"/>
+      <w:pPr>
+        <w:ind w:left="4320" w:hanging="360"/>
+      </w:pPr>
+      <w:rPr>
+        <w:rFonts w:ascii="Wingdings" w:hAnsi="Wingdings" w:hint="default"/>
+      </w:rPr>
+    </w:lvl>
+    <w:lvl w:ilvl="6" w:tplc="04090001" w:tentative="1">
+      <w:start w:val="1"/>
+      <w:numFmt w:val="bullet"/>
+      <w:lvlText w:val=""/>
+      <w:lvlJc w:val="left"/>
+      <w:pPr>
+        <w:ind w:left="5040" w:hanging="360"/>
+      </w:pPr>
+      <w:rPr>
+        <w:rFonts w:ascii="Symbol" w:hAnsi="Symbol" w:hint="default"/>
+      </w:rPr>
+    </w:lvl>
+    <w:lvl w:ilvl="7" w:tplc="04090003" w:tentative="1">
+      <w:start w:val="1"/>
+      <w:numFmt w:val="bullet"/>
+      <w:lvlText w:val="o"/>
+      <w:lvlJc w:val="left"/>
+      <w:pPr>
+        <w:ind w:left="5760" w:hanging="360"/>
+      </w:pPr>
+      <w:rPr>
+        <w:rFonts w:ascii="Courier New" w:hAnsi="Courier New" w:cs="Courier New" w:hint="default"/>
+      </w:rPr>
+    </w:lvl>
+    <w:lvl w:ilvl="8" w:tplc="04090005" w:tentative="1">
+      <w:start w:val="1"/>
+      <w:numFmt w:val="bullet"/>
+      <w:lvlText w:val=""/>
+      <w:lvlJc w:val="left"/>
+      <w:pPr>
+        <w:ind w:left="6480" w:hanging="360"/>
+      </w:pPr>
+      <w:rPr>
+        <w:rFonts w:ascii="Wingdings" w:hAnsi="Wingdings" w:hint="default"/>
+      </w:rPr>
+    </w:lvl>
+  </w:abstractNum>
+  <w:abstractNum w:abstractNumId="9">
     <w:nsid w:val="697B55B8"/>
     <w:multiLevelType w:val="hybridMultilevel"/>
     <w:tmpl w:val="78FCD502"/>
@@ -1701,7 +1890,7 @@
       </w:pPr>
     </w:lvl>
   </w:abstractNum>
-  <w:abstractNum w:abstractNumId="9">
+  <w:abstractNum w:abstractNumId="10">
     <w:nsid w:val="71AF1444"/>
     <w:multiLevelType w:val="hybridMultilevel"/>
     <w:tmpl w:val="551457F0"/>
@@ -1815,7 +2004,7 @@
     </w:lvl>
   </w:abstractNum>
   <w:num w:numId="1">
-    <w:abstractNumId w:val="8"/>
+    <w:abstractNumId w:val="9"/>
   </w:num>
   <w:num w:numId="2">
     <w:abstractNumId w:val="1"/>
@@ -1839,10 +2028,13 @@
     <w:abstractNumId w:val="0"/>
   </w:num>
   <w:num w:numId="9">
-    <w:abstractNumId w:val="9"/>
+    <w:abstractNumId w:val="10"/>
   </w:num>
   <w:num w:numId="10">
     <w:abstractNumId w:val="3"/>
+  </w:num>
+  <w:num w:numId="11">
+    <w:abstractNumId w:val="8"/>
   </w:num>
 </w:numbering>
 </file>

</xml_diff>

<commit_message>
Notes on regression model evaluation
</commit_message>
<xml_diff>
--- a/resources/Class Notes.docx
+++ b/resources/Class Notes.docx
@@ -262,6 +262,55 @@
     <w:p>
       <w:pPr>
         <w:spacing w:after="200" w:line="276" w:lineRule="auto"/>
+      </w:pPr>
+    </w:p>
+    <w:p>
+      <w:pPr>
+        <w:rPr>
+          <w:u w:val="single"/>
+        </w:rPr>
+      </w:pPr>
+      <w:r>
+        <w:rPr>
+          <w:u w:val="single"/>
+        </w:rPr>
+        <w:t>Bias v. Variance</w:t>
+      </w:r>
+    </w:p>
+    <w:p>
+      <w:pPr>
+        <w:pStyle w:val="ListParagraph"/>
+        <w:numPr>
+          <w:ilvl w:val="0"/>
+          <w:numId w:val="12"/>
+        </w:numPr>
+        <w:tabs>
+          <w:tab w:val="decimal" w:pos="1260"/>
+        </w:tabs>
+      </w:pPr>
+      <w:r>
+        <w:t>Bias = Difference between the predicted value and the actual value</w:t>
+      </w:r>
+    </w:p>
+    <w:p>
+      <w:pPr>
+        <w:pStyle w:val="ListParagraph"/>
+        <w:numPr>
+          <w:ilvl w:val="0"/>
+          <w:numId w:val="12"/>
+        </w:numPr>
+      </w:pPr>
+      <w:r>
+        <w:t xml:space="preserve">Variance = </w:t>
+      </w:r>
+      <w:r>
+        <w:t>Difference between each of the predicted values</w:t>
+      </w:r>
+    </w:p>
+    <w:p/>
+    <w:p>
+      <w:pPr>
+        <w:spacing w:after="200" w:line="276" w:lineRule="auto"/>
         <w:rPr>
           <w:sz w:val="22"/>
         </w:rPr>
@@ -273,6 +322,9 @@
     <w:p>
       <w:pPr>
         <w:pStyle w:val="NoSpacing"/>
+        <w:pBdr>
+          <w:bottom w:val="single" w:sz="4" w:space="1" w:color="auto"/>
+        </w:pBdr>
         <w:rPr>
           <w:sz w:val="32"/>
         </w:rPr>
@@ -333,12 +385,6 @@
         </w:numPr>
       </w:pPr>
       <w:r>
-        <w:rPr>
-          <w:rFonts w:ascii="MS Gothic" w:eastAsia="MS Gothic" w:hAnsi="MS Gothic" w:cs="MS Gothic" w:hint="eastAsia"/>
-        </w:rPr>
-        <w:t>‣</w:t>
-      </w:r>
-      <w:r>
         <w:t>The data is normally distributed (but doesn’t have to be)</w:t>
       </w:r>
     </w:p>
@@ -351,12 +397,6 @@
         </w:numPr>
       </w:pPr>
       <w:r>
-        <w:rPr>
-          <w:rFonts w:ascii="MS Gothic" w:eastAsia="MS Gothic" w:hAnsi="MS Gothic" w:cs="MS Gothic" w:hint="eastAsia"/>
-        </w:rPr>
-        <w:t>‣</w:t>
-      </w:r>
-      <w:r>
         <w:t>X’s significantly explain y (have low p-values)</w:t>
       </w:r>
     </w:p>
@@ -369,12 +409,6 @@
         </w:numPr>
       </w:pPr>
       <w:r>
-        <w:rPr>
-          <w:rFonts w:ascii="MS Gothic" w:eastAsia="MS Gothic" w:hAnsi="MS Gothic" w:cs="MS Gothic" w:hint="eastAsia"/>
-        </w:rPr>
-        <w:t>‣</w:t>
-      </w:r>
-      <w:r>
         <w:t>X’s are independent of each other (low multicollinearity)</w:t>
       </w:r>
     </w:p>
@@ -387,36 +421,46 @@
         </w:numPr>
       </w:pPr>
       <w:r>
+        <w:t>Resulting values pass linear assumption (depends upon problem)</w:t>
+      </w:r>
+      <w:r>
+        <w:t xml:space="preserve"> </w:t>
+      </w:r>
+      <w:r>
+        <w:sym w:font="Wingdings" w:char="F0DF"/>
+      </w:r>
+      <w:r>
+        <w:t>["The relationship is actually linear."]</w:t>
+      </w:r>
+    </w:p>
+    <w:p>
+      <w:pPr>
+        <w:pStyle w:val="NoSpacing"/>
+      </w:pPr>
+      <w:r>
+        <w:t>If data is not normally distributed, we could introduce bias.</w:t>
+      </w:r>
+    </w:p>
+    <w:p/>
+    <w:p>
+      <w:r>
+        <w:t xml:space="preserve">General format for </w:t>
+      </w:r>
+      <w:r>
         <w:rPr>
-          <w:rFonts w:ascii="MS Gothic" w:eastAsia="MS Gothic" w:hAnsi="MS Gothic" w:cs="MS Gothic" w:hint="eastAsia"/>
+          <w:b/>
+          <w:color w:val="FF0000"/>
         </w:rPr>
-        <w:t>‣</w:t>
-      </w:r>
-      <w:r>
-        <w:t>Resulting values pass linear assumption (depends upon problem)</w:t>
-      </w:r>
-      <w:r>
+        <w:t>sklearn</w:t>
+      </w:r>
+      <w:r>
+        <w:rPr>
+          <w:color w:val="FF0000"/>
+        </w:rPr>
         <w:t xml:space="preserve"> </w:t>
       </w:r>
       <w:r>
-        <w:sym w:font="Wingdings" w:char="F0DF"/>
-      </w:r>
-      <w:r>
-        <w:t>["The relationship is actually linear."]</w:t>
-      </w:r>
-    </w:p>
-    <w:p>
-      <w:pPr>
-        <w:pStyle w:val="NoSpacing"/>
-      </w:pPr>
-      <w:r>
-        <w:t>If data is not normally distributed, we could introduce bias.</w:t>
-      </w:r>
-    </w:p>
-    <w:p/>
-    <w:p>
-      <w:r>
-        <w:t>General format for sklearn model classes and methods</w:t>
+        <w:t>model classes and methods</w:t>
       </w:r>
     </w:p>
     <w:p>
@@ -548,9 +592,6 @@
       <w:pPr>
         <w:pStyle w:val="NoSpacing"/>
       </w:pPr>
-      <w:r>
-        <w:t>Seaborn has a linear model plot</w:t>
-      </w:r>
     </w:p>
     <w:p>
       <w:pPr>
@@ -559,59 +600,140 @@
     </w:p>
     <w:p>
       <w:pPr>
-        <w:tabs>
-          <w:tab w:val="left" w:pos="916"/>
-          <w:tab w:val="left" w:pos="1832"/>
-          <w:tab w:val="left" w:pos="2748"/>
-          <w:tab w:val="left" w:pos="3664"/>
-          <w:tab w:val="left" w:pos="4580"/>
-          <w:tab w:val="left" w:pos="5496"/>
-          <w:tab w:val="left" w:pos="6412"/>
-          <w:tab w:val="left" w:pos="7328"/>
-          <w:tab w:val="left" w:pos="8244"/>
-          <w:tab w:val="left" w:pos="9160"/>
-          <w:tab w:val="left" w:pos="10076"/>
-          <w:tab w:val="left" w:pos="10992"/>
-          <w:tab w:val="left" w:pos="11908"/>
-          <w:tab w:val="left" w:pos="12824"/>
-          <w:tab w:val="left" w:pos="13740"/>
-          <w:tab w:val="left" w:pos="14656"/>
-        </w:tabs>
+        <w:pStyle w:val="NoSpacing"/>
+      </w:pPr>
+    </w:p>
+    <w:p>
+      <w:pPr>
+        <w:pStyle w:val="NoSpacing"/>
         <w:rPr>
-          <w:rFonts w:ascii="Courier New" w:hAnsi="Courier New" w:cs="Courier New"/>
-          <w:sz w:val="20"/>
-          <w:szCs w:val="20"/>
+          <w:b/>
+          <w:color w:val="FF0000"/>
         </w:rPr>
       </w:pPr>
       <w:r>
         <w:rPr>
-          <w:rFonts w:ascii="Courier New" w:hAnsi="Courier New" w:cs="Courier New"/>
-          <w:sz w:val="20"/>
-          <w:szCs w:val="20"/>
+          <w:b/>
+          <w:color w:val="FF0000"/>
         </w:rPr>
-        <w:t>sns.lmplot(x, y, data, hue=None, col=None, row=None, palette=None, col_wrap=None, size=5, aspect=1, markers='o', sharex=True, sharey=True, hue_order=None, col_order=None, row_order=None, legend=True, legend_out=True, x_estimator=None, x_bins=None, x_ci='ci', scatter=True, fit_reg=True, ci=95, n_boot=1000, units=None, order=1, logistic=False, lowess=False, robust=False, logx=False, x_partial=None, y_partial=None, truncate=False, x_jitter=None, y_jitter=None, scatter_kws=None, line_kws=None)</w:t>
+        <w:t xml:space="preserve">EVALUATING MODEL: </w:t>
       </w:r>
     </w:p>
     <w:p>
       <w:pPr>
         <w:pStyle w:val="NoSpacing"/>
-      </w:pPr>
+        <w:ind w:left="720"/>
+      </w:pPr>
+      <w:r>
+        <w:rPr>
+          <w:b/>
+        </w:rPr>
+        <w:t>R</w:t>
+      </w:r>
+      <w:r>
+        <w:rPr>
+          <w:b/>
+          <w:vertAlign w:val="superscript"/>
+        </w:rPr>
+        <w:t>2</w:t>
+      </w:r>
+      <w:r>
+        <w:t xml:space="preserve"> is a measure of ho</w:t>
+      </w:r>
+      <w:r>
+        <w:t>w well the line fits the data</w:t>
+      </w:r>
+      <w:r>
+        <w:t>, but is NOT a measure of the size of the error between real and predicted</w:t>
+      </w:r>
+      <w:r>
+        <w:t>.  Adjusted R</w:t>
+      </w:r>
+      <w:r>
+        <w:rPr>
+          <w:vertAlign w:val="superscript"/>
+        </w:rPr>
+        <w:t>2</w:t>
+      </w:r>
+      <w:r>
+        <w:t xml:space="preserve"> is a little lower than R</w:t>
+      </w:r>
+      <w:r>
+        <w:rPr>
+          <w:vertAlign w:val="superscript"/>
+        </w:rPr>
+        <w:t>2</w:t>
+      </w:r>
+      <w:r>
+        <w:t xml:space="preserve"> and takes into account the fact that an R</w:t>
+      </w:r>
+      <w:r>
+        <w:rPr>
+          <w:vertAlign w:val="superscript"/>
+        </w:rPr>
+        <w:t>2</w:t>
+      </w:r>
+      <w:r>
+        <w:t xml:space="preserve"> can be made 'artificially high' just by using lots and lots of data.  </w:t>
+      </w:r>
     </w:p>
     <w:p>
       <w:pPr>
         <w:pStyle w:val="NoSpacing"/>
-      </w:pPr>
-      <w:r>
-        <w:t>example: sns</w:t>
-      </w:r>
-      <w:r>
-        <w:t>.lmplot('bodywt', 'brainwt', mammals)</w:t>
-      </w:r>
+        <w:ind w:left="720"/>
+      </w:pPr>
     </w:p>
     <w:p>
       <w:pPr>
         <w:pStyle w:val="NoSpacing"/>
-      </w:pPr>
+        <w:ind w:left="720"/>
+      </w:pPr>
+      <w:r>
+        <w:t xml:space="preserve">For linear models, </w:t>
+      </w:r>
+      <w:r>
+        <w:rPr>
+          <w:b/>
+        </w:rPr>
+        <w:t>residual errors</w:t>
+      </w:r>
+      <w:r>
+        <w:t xml:space="preserve"> are the differences between actual and predicted values.  </w:t>
+      </w:r>
+      <w:r>
+        <w:t>Distribution of the residual errors should be normal with median = 0</w:t>
+      </w:r>
+    </w:p>
+    <w:p>
+      <w:pPr>
+        <w:pStyle w:val="NoSpacing"/>
+        <w:ind w:left="720"/>
+      </w:pPr>
+    </w:p>
+    <w:p>
+      <w:pPr>
+        <w:pStyle w:val="NoSpacing"/>
+        <w:ind w:left="720"/>
+      </w:pPr>
+      <w:r>
+        <w:rPr>
+          <w:b/>
+        </w:rPr>
+        <w:t>Mean Squared Error (MSE)</w:t>
+      </w:r>
+      <w:r>
+        <w:t xml:space="preserve"> is the mean of the squared residual errors.</w:t>
+      </w:r>
+      <w:r>
+        <w:t xml:space="preserve">  A measure of the size of the error.  </w:t>
+      </w:r>
+    </w:p>
+    <w:p>
+      <w:pPr>
+        <w:pStyle w:val="NoSpacing"/>
+      </w:pPr>
+      <w:bookmarkStart w:id="0" w:name="_GoBack"/>
+      <w:bookmarkEnd w:id="0"/>
     </w:p>
     <w:p>
       <w:pPr>
@@ -624,6 +746,9 @@
     <w:p>
       <w:pPr>
         <w:pStyle w:val="NoSpacing"/>
+        <w:pBdr>
+          <w:bottom w:val="single" w:sz="4" w:space="1" w:color="auto"/>
+        </w:pBdr>
         <w:rPr>
           <w:sz w:val="32"/>
         </w:rPr>
@@ -696,7 +821,6 @@
         <w:t xml:space="preserve">Weights </w:t>
       </w:r>
     </w:p>
-    <w:p/>
     <w:p>
       <w:pPr>
         <w:pStyle w:val="ListParagraph"/>
@@ -713,14 +837,40 @@
       <w:pPr>
         <w:pStyle w:val="ListParagraph"/>
         <w:numPr>
+          <w:ilvl w:val="1"/>
+          <w:numId w:val="10"/>
+        </w:numPr>
+      </w:pPr>
+      <w:r>
+        <w:t>xxx</w:t>
+      </w:r>
+    </w:p>
+    <w:p>
+      <w:pPr>
+        <w:pStyle w:val="ListParagraph"/>
+        <w:numPr>
           <w:ilvl w:val="0"/>
           <w:numId w:val="10"/>
         </w:numPr>
       </w:pPr>
       <w:r>
-        <w:t xml:space="preserve">Elastic Net </w:t>
-      </w:r>
-    </w:p>
+        <w:t>Elastic Net</w:t>
+      </w:r>
+    </w:p>
+    <w:p>
+      <w:pPr>
+        <w:pStyle w:val="ListParagraph"/>
+        <w:numPr>
+          <w:ilvl w:val="1"/>
+          <w:numId w:val="10"/>
+        </w:numPr>
+      </w:pPr>
+      <w:r>
+        <w:t>Xxxx</w:t>
+      </w:r>
+    </w:p>
+    <w:p/>
+    <w:p/>
     <w:p>
       <w:pPr>
         <w:spacing w:after="200" w:line="276" w:lineRule="auto"/>
@@ -810,10 +960,7 @@
       </w:r>
     </w:p>
     <w:p/>
-    <w:p>
-      <w:bookmarkStart w:id="0" w:name="_GoBack"/>
-      <w:bookmarkEnd w:id="0"/>
-    </w:p>
+    <w:p/>
     <w:p>
       <w:pPr>
         <w:spacing w:after="200" w:line="276" w:lineRule="auto"/>
@@ -1008,6 +1155,119 @@
     </w:lvl>
   </w:abstractNum>
   <w:abstractNum w:abstractNumId="1">
+    <w:nsid w:val="092F0215"/>
+    <w:multiLevelType w:val="hybridMultilevel"/>
+    <w:tmpl w:val="1666AC56"/>
+    <w:lvl w:ilvl="0" w:tplc="04090001">
+      <w:start w:val="1"/>
+      <w:numFmt w:val="bullet"/>
+      <w:lvlText w:val=""/>
+      <w:lvlJc w:val="left"/>
+      <w:pPr>
+        <w:ind w:left="720" w:hanging="360"/>
+      </w:pPr>
+      <w:rPr>
+        <w:rFonts w:ascii="Symbol" w:hAnsi="Symbol" w:hint="default"/>
+      </w:rPr>
+    </w:lvl>
+    <w:lvl w:ilvl="1" w:tplc="04090003" w:tentative="1">
+      <w:start w:val="1"/>
+      <w:numFmt w:val="bullet"/>
+      <w:lvlText w:val="o"/>
+      <w:lvlJc w:val="left"/>
+      <w:pPr>
+        <w:ind w:left="1440" w:hanging="360"/>
+      </w:pPr>
+      <w:rPr>
+        <w:rFonts w:ascii="Courier New" w:hAnsi="Courier New" w:cs="Courier New" w:hint="default"/>
+      </w:rPr>
+    </w:lvl>
+    <w:lvl w:ilvl="2" w:tplc="04090005" w:tentative="1">
+      <w:start w:val="1"/>
+      <w:numFmt w:val="bullet"/>
+      <w:lvlText w:val=""/>
+      <w:lvlJc w:val="left"/>
+      <w:pPr>
+        <w:ind w:left="2160" w:hanging="360"/>
+      </w:pPr>
+      <w:rPr>
+        <w:rFonts w:ascii="Wingdings" w:hAnsi="Wingdings" w:hint="default"/>
+      </w:rPr>
+    </w:lvl>
+    <w:lvl w:ilvl="3" w:tplc="04090001" w:tentative="1">
+      <w:start w:val="1"/>
+      <w:numFmt w:val="bullet"/>
+      <w:lvlText w:val=""/>
+      <w:lvlJc w:val="left"/>
+      <w:pPr>
+        <w:ind w:left="2880" w:hanging="360"/>
+      </w:pPr>
+      <w:rPr>
+        <w:rFonts w:ascii="Symbol" w:hAnsi="Symbol" w:hint="default"/>
+      </w:rPr>
+    </w:lvl>
+    <w:lvl w:ilvl="4" w:tplc="04090003" w:tentative="1">
+      <w:start w:val="1"/>
+      <w:numFmt w:val="bullet"/>
+      <w:lvlText w:val="o"/>
+      <w:lvlJc w:val="left"/>
+      <w:pPr>
+        <w:ind w:left="3600" w:hanging="360"/>
+      </w:pPr>
+      <w:rPr>
+        <w:rFonts w:ascii="Courier New" w:hAnsi="Courier New" w:cs="Courier New" w:hint="default"/>
+      </w:rPr>
+    </w:lvl>
+    <w:lvl w:ilvl="5" w:tplc="04090005" w:tentative="1">
+      <w:start w:val="1"/>
+      <w:numFmt w:val="bullet"/>
+      <w:lvlText w:val=""/>
+      <w:lvlJc w:val="left"/>
+      <w:pPr>
+        <w:ind w:left="4320" w:hanging="360"/>
+      </w:pPr>
+      <w:rPr>
+        <w:rFonts w:ascii="Wingdings" w:hAnsi="Wingdings" w:hint="default"/>
+      </w:rPr>
+    </w:lvl>
+    <w:lvl w:ilvl="6" w:tplc="04090001" w:tentative="1">
+      <w:start w:val="1"/>
+      <w:numFmt w:val="bullet"/>
+      <w:lvlText w:val=""/>
+      <w:lvlJc w:val="left"/>
+      <w:pPr>
+        <w:ind w:left="5040" w:hanging="360"/>
+      </w:pPr>
+      <w:rPr>
+        <w:rFonts w:ascii="Symbol" w:hAnsi="Symbol" w:hint="default"/>
+      </w:rPr>
+    </w:lvl>
+    <w:lvl w:ilvl="7" w:tplc="04090003" w:tentative="1">
+      <w:start w:val="1"/>
+      <w:numFmt w:val="bullet"/>
+      <w:lvlText w:val="o"/>
+      <w:lvlJc w:val="left"/>
+      <w:pPr>
+        <w:ind w:left="5760" w:hanging="360"/>
+      </w:pPr>
+      <w:rPr>
+        <w:rFonts w:ascii="Courier New" w:hAnsi="Courier New" w:cs="Courier New" w:hint="default"/>
+      </w:rPr>
+    </w:lvl>
+    <w:lvl w:ilvl="8" w:tplc="04090005" w:tentative="1">
+      <w:start w:val="1"/>
+      <w:numFmt w:val="bullet"/>
+      <w:lvlText w:val=""/>
+      <w:lvlJc w:val="left"/>
+      <w:pPr>
+        <w:ind w:left="6480" w:hanging="360"/>
+      </w:pPr>
+      <w:rPr>
+        <w:rFonts w:ascii="Wingdings" w:hAnsi="Wingdings" w:hint="default"/>
+      </w:rPr>
+    </w:lvl>
+  </w:abstractNum>
+  <w:abstractNum w:abstractNumId="2">
     <w:nsid w:val="0DE70B80"/>
     <w:multiLevelType w:val="multilevel"/>
     <w:tmpl w:val="78FCD502"/>
@@ -1093,7 +1353,7 @@
       </w:pPr>
     </w:lvl>
   </w:abstractNum>
-  <w:abstractNum w:abstractNumId="2">
+  <w:abstractNum w:abstractNumId="3">
     <w:nsid w:val="137B0869"/>
     <w:multiLevelType w:val="multilevel"/>
     <w:tmpl w:val="0409001D"/>
@@ -1179,7 +1439,7 @@
       </w:pPr>
     </w:lvl>
   </w:abstractNum>
-  <w:abstractNum w:abstractNumId="3">
+  <w:abstractNum w:abstractNumId="4">
     <w:nsid w:val="27187991"/>
     <w:multiLevelType w:val="hybridMultilevel"/>
     <w:tmpl w:val="E56AD862"/>
@@ -1265,7 +1525,7 @@
       </w:pPr>
     </w:lvl>
   </w:abstractNum>
-  <w:abstractNum w:abstractNumId="4">
+  <w:abstractNum w:abstractNumId="5">
     <w:nsid w:val="278C58A2"/>
     <w:multiLevelType w:val="hybridMultilevel"/>
     <w:tmpl w:val="284C79C2"/>
@@ -1378,7 +1638,7 @@
       </w:rPr>
     </w:lvl>
   </w:abstractNum>
-  <w:abstractNum w:abstractNumId="5">
+  <w:abstractNum w:abstractNumId="6">
     <w:nsid w:val="316B15F5"/>
     <w:multiLevelType w:val="multilevel"/>
     <w:tmpl w:val="1E3E9250"/>
@@ -1491,7 +1751,7 @@
       </w:rPr>
     </w:lvl>
   </w:abstractNum>
-  <w:abstractNum w:abstractNumId="6">
+  <w:abstractNum w:abstractNumId="7">
     <w:nsid w:val="39BB01DB"/>
     <w:multiLevelType w:val="multilevel"/>
     <w:tmpl w:val="085E527A"/>
@@ -1604,7 +1864,7 @@
       </w:rPr>
     </w:lvl>
   </w:abstractNum>
-  <w:abstractNum w:abstractNumId="7">
+  <w:abstractNum w:abstractNumId="8">
     <w:nsid w:val="46C25653"/>
     <w:multiLevelType w:val="multilevel"/>
     <w:tmpl w:val="292268A8"/>
@@ -1691,7 +1951,7 @@
       </w:pPr>
     </w:lvl>
   </w:abstractNum>
-  <w:abstractNum w:abstractNumId="8">
+  <w:abstractNum w:abstractNumId="9">
     <w:nsid w:val="602E05F3"/>
     <w:multiLevelType w:val="hybridMultilevel"/>
     <w:tmpl w:val="B9DE04F0"/>
@@ -1804,7 +2064,7 @@
       </w:rPr>
     </w:lvl>
   </w:abstractNum>
-  <w:abstractNum w:abstractNumId="9">
+  <w:abstractNum w:abstractNumId="10">
     <w:nsid w:val="697B55B8"/>
     <w:multiLevelType w:val="hybridMultilevel"/>
     <w:tmpl w:val="78FCD502"/>
@@ -1890,7 +2150,7 @@
       </w:pPr>
     </w:lvl>
   </w:abstractNum>
-  <w:abstractNum w:abstractNumId="10">
+  <w:abstractNum w:abstractNumId="11">
     <w:nsid w:val="71AF1444"/>
     <w:multiLevelType w:val="hybridMultilevel"/>
     <w:tmpl w:val="551457F0"/>
@@ -2004,37 +2264,40 @@
     </w:lvl>
   </w:abstractNum>
   <w:num w:numId="1">
-    <w:abstractNumId w:val="9"/>
+    <w:abstractNumId w:val="10"/>
   </w:num>
   <w:num w:numId="2">
-    <w:abstractNumId w:val="1"/>
+    <w:abstractNumId w:val="2"/>
   </w:num>
   <w:num w:numId="3">
+    <w:abstractNumId w:val="7"/>
+  </w:num>
+  <w:num w:numId="4">
     <w:abstractNumId w:val="6"/>
   </w:num>
-  <w:num w:numId="4">
-    <w:abstractNumId w:val="5"/>
-  </w:num>
   <w:num w:numId="5">
-    <w:abstractNumId w:val="7"/>
+    <w:abstractNumId w:val="8"/>
   </w:num>
   <w:num w:numId="6">
-    <w:abstractNumId w:val="2"/>
+    <w:abstractNumId w:val="3"/>
   </w:num>
   <w:num w:numId="7">
-    <w:abstractNumId w:val="4"/>
+    <w:abstractNumId w:val="5"/>
   </w:num>
   <w:num w:numId="8">
     <w:abstractNumId w:val="0"/>
   </w:num>
   <w:num w:numId="9">
-    <w:abstractNumId w:val="10"/>
+    <w:abstractNumId w:val="11"/>
   </w:num>
   <w:num w:numId="10">
-    <w:abstractNumId w:val="3"/>
+    <w:abstractNumId w:val="4"/>
   </w:num>
   <w:num w:numId="11">
-    <w:abstractNumId w:val="8"/>
+    <w:abstractNumId w:val="9"/>
+  </w:num>
+  <w:num w:numId="12">
+    <w:abstractNumId w:val="1"/>
   </w:num>
 </w:numbering>
 </file>
@@ -2198,7 +2461,7 @@
   <w:style w:type="paragraph" w:default="1" w:styleId="Normal">
     <w:name w:val="Normal"/>
     <w:qFormat/>
-    <w:rsid w:val="004B17E1"/>
+    <w:rsid w:val="001F5CBA"/>
     <w:pPr>
       <w:spacing w:after="0" w:line="240" w:lineRule="auto"/>
     </w:pPr>
@@ -2524,7 +2787,7 @@
   <w:style w:type="paragraph" w:default="1" w:styleId="Normal">
     <w:name w:val="Normal"/>
     <w:qFormat/>
-    <w:rsid w:val="004B17E1"/>
+    <w:rsid w:val="001F5CBA"/>
     <w:pPr>
       <w:spacing w:after="0" w:line="240" w:lineRule="auto"/>
     </w:pPr>

</xml_diff>

<commit_message>
Notes on L7, regularization and model selection methods
</commit_message>
<xml_diff>
--- a/resources/Class Notes.docx
+++ b/resources/Class Notes.docx
@@ -3,7 +3,17 @@
 <w:document xmlns:wpc="http://schemas.microsoft.com/office/word/2010/wordprocessingCanvas" xmlns:mc="http://schemas.openxmlformats.org/markup-compatibility/2006" xmlns:o="urn:schemas-microsoft-com:office:office" xmlns:r="http://schemas.openxmlformats.org/officeDocument/2006/relationships" xmlns:m="http://schemas.openxmlformats.org/officeDocument/2006/math" xmlns:v="urn:schemas-microsoft-com:vml" xmlns:wp14="http://schemas.microsoft.com/office/word/2010/wordprocessingDrawing" xmlns:wp="http://schemas.openxmlformats.org/drawingml/2006/wordprocessingDrawing" xmlns:w10="urn:schemas-microsoft-com:office:word" xmlns:w="http://schemas.openxmlformats.org/wordprocessingml/2006/main" xmlns:w14="http://schemas.microsoft.com/office/word/2010/wordml" xmlns:wpg="http://schemas.microsoft.com/office/word/2010/wordprocessingGroup" xmlns:wpi="http://schemas.microsoft.com/office/word/2010/wordprocessingInk" xmlns:wne="http://schemas.microsoft.com/office/word/2006/wordml" xmlns:wps="http://schemas.microsoft.com/office/word/2010/wordprocessingShape" mc:Ignorable="w14 wp14">
   <w:body>
     <w:p>
-      <w:r>
+      <w:pPr>
+        <w:rPr>
+          <w:sz w:val="22"/>
+          <w:szCs w:val="22"/>
+        </w:rPr>
+      </w:pPr>
+      <w:r>
+        <w:rPr>
+          <w:sz w:val="22"/>
+          <w:szCs w:val="22"/>
+        </w:rPr>
         <w:t>Machine Learning</w:t>
       </w:r>
     </w:p>
@@ -14,8 +24,14 @@
           <w:ilvl w:val="0"/>
           <w:numId w:val="4"/>
         </w:numPr>
-      </w:pPr>
-      <w:r>
+        <w:rPr>
+          <w:szCs w:val="22"/>
+        </w:rPr>
+      </w:pPr>
+      <w:r>
+        <w:rPr>
+          <w:szCs w:val="22"/>
+        </w:rPr>
         <w:t>Supervised</w:t>
       </w:r>
     </w:p>
@@ -26,8 +42,14 @@
           <w:ilvl w:val="1"/>
           <w:numId w:val="4"/>
         </w:numPr>
-      </w:pPr>
-      <w:r>
+        <w:rPr>
+          <w:szCs w:val="22"/>
+        </w:rPr>
+      </w:pPr>
+      <w:r>
+        <w:rPr>
+          <w:szCs w:val="22"/>
+        </w:rPr>
         <w:t>Regression</w:t>
       </w:r>
     </w:p>
@@ -38,8 +60,14 @@
           <w:ilvl w:val="2"/>
           <w:numId w:val="4"/>
         </w:numPr>
-      </w:pPr>
-      <w:r>
+        <w:rPr>
+          <w:szCs w:val="22"/>
+        </w:rPr>
+      </w:pPr>
+      <w:r>
+        <w:rPr>
+          <w:szCs w:val="22"/>
+        </w:rPr>
         <w:t>Linear Models</w:t>
       </w:r>
     </w:p>
@@ -50,8 +78,14 @@
           <w:ilvl w:val="3"/>
           <w:numId w:val="4"/>
         </w:numPr>
-      </w:pPr>
-      <w:r>
+        <w:rPr>
+          <w:szCs w:val="22"/>
+        </w:rPr>
+      </w:pPr>
+      <w:r>
+        <w:rPr>
+          <w:szCs w:val="22"/>
+        </w:rPr>
         <w:t>Basic</w:t>
       </w:r>
     </w:p>
@@ -62,8 +96,14 @@
           <w:ilvl w:val="3"/>
           <w:numId w:val="4"/>
         </w:numPr>
-      </w:pPr>
-      <w:r>
+        <w:rPr>
+          <w:szCs w:val="22"/>
+        </w:rPr>
+      </w:pPr>
+      <w:r>
+        <w:rPr>
+          <w:szCs w:val="22"/>
+        </w:rPr>
         <w:t>Regularized</w:t>
       </w:r>
     </w:p>
@@ -74,8 +114,14 @@
           <w:ilvl w:val="4"/>
           <w:numId w:val="4"/>
         </w:numPr>
-      </w:pPr>
-      <w:r>
+        <w:rPr>
+          <w:szCs w:val="22"/>
+        </w:rPr>
+      </w:pPr>
+      <w:r>
+        <w:rPr>
+          <w:szCs w:val="22"/>
+        </w:rPr>
         <w:t>Lasso (L1)</w:t>
       </w:r>
     </w:p>
@@ -86,8 +132,14 @@
           <w:ilvl w:val="4"/>
           <w:numId w:val="4"/>
         </w:numPr>
-      </w:pPr>
-      <w:r>
+        <w:rPr>
+          <w:szCs w:val="22"/>
+        </w:rPr>
+      </w:pPr>
+      <w:r>
+        <w:rPr>
+          <w:szCs w:val="22"/>
+        </w:rPr>
         <w:t>Ridge (L2)</w:t>
       </w:r>
     </w:p>
@@ -98,8 +150,14 @@
           <w:ilvl w:val="4"/>
           <w:numId w:val="4"/>
         </w:numPr>
-      </w:pPr>
-      <w:r>
+        <w:rPr>
+          <w:szCs w:val="22"/>
+        </w:rPr>
+      </w:pPr>
+      <w:r>
+        <w:rPr>
+          <w:szCs w:val="22"/>
+        </w:rPr>
         <w:t>Elastic Net</w:t>
       </w:r>
     </w:p>
@@ -110,8 +168,14 @@
           <w:ilvl w:val="1"/>
           <w:numId w:val="4"/>
         </w:numPr>
-      </w:pPr>
-      <w:r>
+        <w:rPr>
+          <w:szCs w:val="22"/>
+        </w:rPr>
+      </w:pPr>
+      <w:r>
+        <w:rPr>
+          <w:szCs w:val="22"/>
+        </w:rPr>
         <w:t>Classification</w:t>
       </w:r>
     </w:p>
@@ -122,8 +186,14 @@
           <w:ilvl w:val="2"/>
           <w:numId w:val="4"/>
         </w:numPr>
-      </w:pPr>
-      <w:r>
+        <w:rPr>
+          <w:szCs w:val="22"/>
+        </w:rPr>
+      </w:pPr>
+      <w:r>
+        <w:rPr>
+          <w:szCs w:val="22"/>
+        </w:rPr>
         <w:t>KNN ("K Nearest Neighbors)</w:t>
       </w:r>
     </w:p>
@@ -134,8 +204,14 @@
           <w:ilvl w:val="2"/>
           <w:numId w:val="4"/>
         </w:numPr>
-      </w:pPr>
-      <w:r>
+        <w:rPr>
+          <w:szCs w:val="22"/>
+        </w:rPr>
+      </w:pPr>
+      <w:r>
+        <w:rPr>
+          <w:szCs w:val="22"/>
+        </w:rPr>
         <w:t>Logistic Regression</w:t>
       </w:r>
     </w:p>
@@ -146,8 +222,14 @@
           <w:ilvl w:val="3"/>
           <w:numId w:val="4"/>
         </w:numPr>
-      </w:pPr>
-      <w:r>
+        <w:rPr>
+          <w:szCs w:val="22"/>
+        </w:rPr>
+      </w:pPr>
+      <w:r>
+        <w:rPr>
+          <w:szCs w:val="22"/>
+        </w:rPr>
         <w:t>Basic (Binary)</w:t>
       </w:r>
     </w:p>
@@ -158,8 +240,14 @@
           <w:ilvl w:val="3"/>
           <w:numId w:val="4"/>
         </w:numPr>
-      </w:pPr>
-      <w:r>
+        <w:rPr>
+          <w:szCs w:val="22"/>
+        </w:rPr>
+      </w:pPr>
+      <w:r>
+        <w:rPr>
+          <w:szCs w:val="22"/>
+        </w:rPr>
         <w:t>Multinomial</w:t>
       </w:r>
     </w:p>
@@ -170,8 +258,14 @@
           <w:ilvl w:val="0"/>
           <w:numId w:val="4"/>
         </w:numPr>
-      </w:pPr>
-      <w:r>
+        <w:rPr>
+          <w:szCs w:val="22"/>
+        </w:rPr>
+      </w:pPr>
+      <w:r>
+        <w:rPr>
+          <w:szCs w:val="22"/>
+        </w:rPr>
         <w:t>Unsupervised</w:t>
       </w:r>
     </w:p>
@@ -182,8 +276,14 @@
           <w:ilvl w:val="1"/>
           <w:numId w:val="4"/>
         </w:numPr>
-      </w:pPr>
-      <w:r>
+        <w:rPr>
+          <w:szCs w:val="22"/>
+        </w:rPr>
+      </w:pPr>
+      <w:r>
+        <w:rPr>
+          <w:szCs w:val="22"/>
+        </w:rPr>
         <w:t>Clustering</w:t>
       </w:r>
     </w:p>
@@ -194,8 +294,14 @@
           <w:ilvl w:val="2"/>
           <w:numId w:val="4"/>
         </w:numPr>
-      </w:pPr>
-      <w:r>
+        <w:rPr>
+          <w:szCs w:val="22"/>
+        </w:rPr>
+      </w:pPr>
+      <w:r>
+        <w:rPr>
+          <w:szCs w:val="22"/>
+        </w:rPr>
         <w:t>Density Models (DB Scans)</w:t>
       </w:r>
     </w:p>
@@ -206,8 +312,14 @@
           <w:ilvl w:val="2"/>
           <w:numId w:val="4"/>
         </w:numPr>
-      </w:pPr>
-      <w:r>
+        <w:rPr>
+          <w:szCs w:val="22"/>
+        </w:rPr>
+      </w:pPr>
+      <w:r>
+        <w:rPr>
+          <w:szCs w:val="22"/>
+        </w:rPr>
         <w:t>Centroid Models (K Means)</w:t>
       </w:r>
     </w:p>
@@ -218,8 +330,14 @@
           <w:ilvl w:val="2"/>
           <w:numId w:val="4"/>
         </w:numPr>
-      </w:pPr>
-      <w:r>
+        <w:rPr>
+          <w:szCs w:val="22"/>
+        </w:rPr>
+      </w:pPr>
+      <w:r>
+        <w:rPr>
+          <w:szCs w:val="22"/>
+        </w:rPr>
         <w:t>Connectivity Models (Hierarchical)</w:t>
       </w:r>
     </w:p>
@@ -230,8 +348,14 @@
           <w:ilvl w:val="3"/>
           <w:numId w:val="4"/>
         </w:numPr>
-      </w:pPr>
-      <w:r>
+        <w:rPr>
+          <w:szCs w:val="22"/>
+        </w:rPr>
+      </w:pPr>
+      <w:r>
+        <w:rPr>
+          <w:szCs w:val="22"/>
+        </w:rPr>
         <w:t>Decision Trees</w:t>
       </w:r>
     </w:p>
@@ -242,8 +366,14 @@
           <w:ilvl w:val="3"/>
           <w:numId w:val="4"/>
         </w:numPr>
-      </w:pPr>
-      <w:r>
+        <w:rPr>
+          <w:szCs w:val="22"/>
+        </w:rPr>
+      </w:pPr>
+      <w:r>
+        <w:rPr>
+          <w:szCs w:val="22"/>
+        </w:rPr>
         <w:t>Random Forests</w:t>
       </w:r>
     </w:p>
@@ -254,24 +384,38 @@
           <w:ilvl w:val="2"/>
           <w:numId w:val="4"/>
         </w:numPr>
-      </w:pPr>
-      <w:r>
+        <w:rPr>
+          <w:szCs w:val="22"/>
+        </w:rPr>
+      </w:pPr>
+      <w:r>
+        <w:rPr>
+          <w:szCs w:val="22"/>
+        </w:rPr>
         <w:t>Distribution Models</w:t>
       </w:r>
     </w:p>
     <w:p>
       <w:pPr>
         <w:spacing w:after="200" w:line="276" w:lineRule="auto"/>
-      </w:pPr>
-    </w:p>
-    <w:p>
-      <w:pPr>
-        <w:rPr>
+        <w:rPr>
+          <w:sz w:val="22"/>
+          <w:szCs w:val="22"/>
+        </w:rPr>
+      </w:pPr>
+    </w:p>
+    <w:p>
+      <w:pPr>
+        <w:rPr>
+          <w:sz w:val="22"/>
+          <w:szCs w:val="22"/>
           <w:u w:val="single"/>
         </w:rPr>
       </w:pPr>
       <w:r>
         <w:rPr>
+          <w:sz w:val="22"/>
+          <w:szCs w:val="22"/>
           <w:u w:val="single"/>
         </w:rPr>
         <w:t>Bias v. Variance</w:t>
@@ -287,8 +431,14 @@
         <w:tabs>
           <w:tab w:val="decimal" w:pos="1260"/>
         </w:tabs>
-      </w:pPr>
-      <w:r>
+        <w:rPr>
+          <w:szCs w:val="22"/>
+        </w:rPr>
+      </w:pPr>
+      <w:r>
+        <w:rPr>
+          <w:szCs w:val="22"/>
+        </w:rPr>
         <w:t>Bias = Difference between the predicted value and the actual value</w:t>
       </w:r>
     </w:p>
@@ -299,23 +449,88 @@
           <w:ilvl w:val="0"/>
           <w:numId w:val="12"/>
         </w:numPr>
-      </w:pPr>
-      <w:r>
+        <w:rPr>
+          <w:szCs w:val="22"/>
+        </w:rPr>
+      </w:pPr>
+      <w:r>
+        <w:rPr>
+          <w:szCs w:val="22"/>
+        </w:rPr>
         <w:t xml:space="preserve">Variance = </w:t>
       </w:r>
       <w:r>
+        <w:rPr>
+          <w:szCs w:val="22"/>
+        </w:rPr>
         <w:t>Difference between each of the predicted values</w:t>
       </w:r>
     </w:p>
-    <w:p/>
+    <w:p>
+      <w:pPr>
+        <w:pStyle w:val="ListParagraph"/>
+        <w:numPr>
+          <w:ilvl w:val="0"/>
+          <w:numId w:val="12"/>
+        </w:numPr>
+        <w:rPr>
+          <w:szCs w:val="22"/>
+        </w:rPr>
+      </w:pPr>
+      <w:r>
+        <w:rPr>
+          <w:szCs w:val="22"/>
+        </w:rPr>
+        <w:t>Bias and Variance are inversely related</w:t>
+      </w:r>
+    </w:p>
+    <w:p>
+      <w:pPr>
+        <w:pStyle w:val="ListParagraph"/>
+        <w:numPr>
+          <w:ilvl w:val="0"/>
+          <w:numId w:val="12"/>
+        </w:numPr>
+        <w:rPr>
+          <w:szCs w:val="22"/>
+        </w:rPr>
+      </w:pPr>
+      <w:r>
+        <w:rPr>
+          <w:szCs w:val="22"/>
+        </w:rPr>
+        <w:t>Minimizing bias, at the expense of greater variance, makes models more generalizable/ useful</w:t>
+      </w:r>
+    </w:p>
+    <w:p>
+      <w:pPr>
+        <w:rPr>
+          <w:sz w:val="22"/>
+          <w:szCs w:val="22"/>
+        </w:rPr>
+      </w:pPr>
+    </w:p>
+    <w:p>
+      <w:pPr>
+        <w:rPr>
+          <w:sz w:val="22"/>
+          <w:szCs w:val="22"/>
+        </w:rPr>
+      </w:pPr>
+    </w:p>
     <w:p>
       <w:pPr>
         <w:spacing w:after="200" w:line="276" w:lineRule="auto"/>
         <w:rPr>
           <w:sz w:val="22"/>
-        </w:rPr>
-      </w:pPr>
-      <w:r>
+          <w:szCs w:val="22"/>
+        </w:rPr>
+      </w:pPr>
+      <w:r>
+        <w:rPr>
+          <w:sz w:val="22"/>
+          <w:szCs w:val="22"/>
+        </w:rPr>
         <w:br w:type="page"/>
       </w:r>
     </w:p>
@@ -326,12 +541,14 @@
           <w:bottom w:val="single" w:sz="4" w:space="1" w:color="auto"/>
         </w:pBdr>
         <w:rPr>
-          <w:sz w:val="32"/>
-        </w:rPr>
-      </w:pPr>
-      <w:r>
-        <w:rPr>
-          <w:sz w:val="32"/>
+          <w:sz w:val="22"/>
+          <w:szCs w:val="22"/>
+        </w:rPr>
+      </w:pPr>
+      <w:r>
+        <w:rPr>
+          <w:sz w:val="22"/>
+          <w:szCs w:val="22"/>
         </w:rPr>
         <w:lastRenderedPageBreak/>
         <w:t>Supervised: Regression: Linear Models: Basic</w:t>
@@ -340,39 +557,75 @@
     <w:p>
       <w:pPr>
         <w:pStyle w:val="NoSpacing"/>
+        <w:rPr>
+          <w:sz w:val="22"/>
+          <w:szCs w:val="22"/>
+        </w:rPr>
       </w:pPr>
     </w:p>
     <w:p>
       <w:pPr>
         <w:pStyle w:val="NoSpacing"/>
-      </w:pPr>
-      <w:r>
+        <w:rPr>
+          <w:sz w:val="22"/>
+          <w:szCs w:val="22"/>
+        </w:rPr>
+      </w:pPr>
+      <w:r>
+        <w:rPr>
+          <w:sz w:val="22"/>
+          <w:szCs w:val="22"/>
+        </w:rPr>
         <w:t>Def: Explanation of a continuous variable given a series of independent variables</w:t>
       </w:r>
     </w:p>
     <w:p>
       <w:pPr>
         <w:pStyle w:val="NoSpacing"/>
+        <w:rPr>
+          <w:sz w:val="22"/>
+          <w:szCs w:val="22"/>
+        </w:rPr>
       </w:pPr>
     </w:p>
     <w:p>
       <w:pPr>
         <w:pStyle w:val="NoSpacing"/>
-      </w:pPr>
-      <w:r>
+        <w:rPr>
+          <w:sz w:val="22"/>
+          <w:szCs w:val="22"/>
+        </w:rPr>
+      </w:pPr>
+      <w:r>
+        <w:rPr>
+          <w:sz w:val="22"/>
+          <w:szCs w:val="22"/>
+        </w:rPr>
         <w:t>The simplest version is just a line of best fit:  y = mx + b.  Explains the relationship between x and y, giving starting point b and explanation power of m.</w:t>
       </w:r>
     </w:p>
     <w:p>
       <w:pPr>
         <w:pStyle w:val="NoSpacing"/>
+        <w:rPr>
+          <w:sz w:val="22"/>
+          <w:szCs w:val="22"/>
+        </w:rPr>
       </w:pPr>
     </w:p>
     <w:p>
       <w:pPr>
         <w:pStyle w:val="NoSpacing"/>
-      </w:pPr>
-      <w:r>
+        <w:rPr>
+          <w:sz w:val="22"/>
+          <w:szCs w:val="22"/>
+        </w:rPr>
+      </w:pPr>
+      <w:r>
+        <w:rPr>
+          <w:sz w:val="22"/>
+          <w:szCs w:val="22"/>
+        </w:rPr>
         <w:t>Linear regression works best when:</w:t>
       </w:r>
     </w:p>
@@ -383,8 +636,16 @@
           <w:ilvl w:val="0"/>
           <w:numId w:val="7"/>
         </w:numPr>
-      </w:pPr>
-      <w:r>
+        <w:rPr>
+          <w:sz w:val="22"/>
+          <w:szCs w:val="22"/>
+        </w:rPr>
+      </w:pPr>
+      <w:r>
+        <w:rPr>
+          <w:sz w:val="22"/>
+          <w:szCs w:val="22"/>
+        </w:rPr>
         <w:t>The data is normally distributed (but doesn’t have to be)</w:t>
       </w:r>
     </w:p>
@@ -395,8 +656,16 @@
           <w:ilvl w:val="0"/>
           <w:numId w:val="7"/>
         </w:numPr>
-      </w:pPr>
-      <w:r>
+        <w:rPr>
+          <w:sz w:val="22"/>
+          <w:szCs w:val="22"/>
+        </w:rPr>
+      </w:pPr>
+      <w:r>
+        <w:rPr>
+          <w:sz w:val="22"/>
+          <w:szCs w:val="22"/>
+        </w:rPr>
         <w:t>X’s significantly explain y (have low p-values)</w:t>
       </w:r>
     </w:p>
@@ -407,8 +676,16 @@
           <w:ilvl w:val="0"/>
           <w:numId w:val="7"/>
         </w:numPr>
-      </w:pPr>
-      <w:r>
+        <w:rPr>
+          <w:sz w:val="22"/>
+          <w:szCs w:val="22"/>
+        </w:rPr>
+      </w:pPr>
+      <w:r>
+        <w:rPr>
+          <w:sz w:val="22"/>
+          <w:szCs w:val="22"/>
+        </w:rPr>
         <w:t>X’s are independent of each other (low multicollinearity)</w:t>
       </w:r>
     </w:p>
@@ -419,47 +696,100 @@
           <w:ilvl w:val="0"/>
           <w:numId w:val="7"/>
         </w:numPr>
-      </w:pPr>
-      <w:r>
+        <w:rPr>
+          <w:sz w:val="22"/>
+          <w:szCs w:val="22"/>
+        </w:rPr>
+      </w:pPr>
+      <w:r>
+        <w:rPr>
+          <w:sz w:val="22"/>
+          <w:szCs w:val="22"/>
+        </w:rPr>
         <w:t>Resulting values pass linear assumption (depends upon problem)</w:t>
       </w:r>
       <w:r>
+        <w:rPr>
+          <w:sz w:val="22"/>
+          <w:szCs w:val="22"/>
+        </w:rPr>
         <w:t xml:space="preserve"> </w:t>
       </w:r>
       <w:r>
+        <w:rPr>
+          <w:sz w:val="22"/>
+          <w:szCs w:val="22"/>
+        </w:rPr>
         <w:sym w:font="Wingdings" w:char="F0DF"/>
       </w:r>
       <w:r>
+        <w:rPr>
+          <w:sz w:val="22"/>
+          <w:szCs w:val="22"/>
+        </w:rPr>
         <w:t>["The relationship is actually linear."]</w:t>
       </w:r>
     </w:p>
     <w:p>
       <w:pPr>
         <w:pStyle w:val="NoSpacing"/>
-      </w:pPr>
-      <w:r>
+        <w:rPr>
+          <w:sz w:val="22"/>
+          <w:szCs w:val="22"/>
+        </w:rPr>
+      </w:pPr>
+      <w:r>
+        <w:rPr>
+          <w:sz w:val="22"/>
+          <w:szCs w:val="22"/>
+        </w:rPr>
         <w:t>If data is not normally distributed, we could introduce bias.</w:t>
       </w:r>
     </w:p>
-    <w:p/>
-    <w:p>
-      <w:r>
+    <w:p>
+      <w:pPr>
+        <w:rPr>
+          <w:sz w:val="22"/>
+          <w:szCs w:val="22"/>
+        </w:rPr>
+      </w:pPr>
+    </w:p>
+    <w:p>
+      <w:pPr>
+        <w:rPr>
+          <w:sz w:val="22"/>
+          <w:szCs w:val="22"/>
+        </w:rPr>
+      </w:pPr>
+      <w:r>
+        <w:rPr>
+          <w:sz w:val="22"/>
+          <w:szCs w:val="22"/>
+        </w:rPr>
         <w:t xml:space="preserve">General format for </w:t>
       </w:r>
       <w:r>
         <w:rPr>
           <w:b/>
           <w:color w:val="FF0000"/>
+          <w:sz w:val="22"/>
+          <w:szCs w:val="22"/>
         </w:rPr>
         <w:t>sklearn</w:t>
       </w:r>
       <w:r>
         <w:rPr>
           <w:color w:val="FF0000"/>
+          <w:sz w:val="22"/>
+          <w:szCs w:val="22"/>
         </w:rPr>
         <w:t xml:space="preserve"> </w:t>
       </w:r>
       <w:r>
+        <w:rPr>
+          <w:sz w:val="22"/>
+          <w:szCs w:val="22"/>
+        </w:rPr>
         <w:t>model classes and methods</w:t>
       </w:r>
     </w:p>
@@ -471,20 +801,32 @@
           <w:numId w:val="8"/>
         </w:numPr>
         <w:spacing w:before="120"/>
+        <w:rPr>
+          <w:sz w:val="22"/>
+          <w:szCs w:val="22"/>
+        </w:rPr>
       </w:pPr>
       <w:r>
         <w:rPr>
           <w:i/>
+          <w:sz w:val="22"/>
+          <w:szCs w:val="22"/>
         </w:rPr>
         <w:t># generate an instance of an estimator class</w:t>
       </w:r>
       <w:r>
         <w:rPr>
           <w:i/>
+          <w:sz w:val="22"/>
+          <w:szCs w:val="22"/>
         </w:rPr>
         <w:br/>
       </w:r>
       <w:r>
+        <w:rPr>
+          <w:sz w:val="22"/>
+          <w:szCs w:val="22"/>
+        </w:rPr>
         <w:t>estimator = base_models.AnySKLearnObject()</w:t>
       </w:r>
     </w:p>
@@ -496,20 +838,32 @@
           <w:numId w:val="8"/>
         </w:numPr>
         <w:spacing w:before="120"/>
+        <w:rPr>
+          <w:sz w:val="22"/>
+          <w:szCs w:val="22"/>
+        </w:rPr>
       </w:pPr>
       <w:r>
         <w:rPr>
           <w:i/>
+          <w:sz w:val="22"/>
+          <w:szCs w:val="22"/>
         </w:rPr>
         <w:t># fit your data</w:t>
       </w:r>
       <w:r>
         <w:rPr>
           <w:i/>
+          <w:sz w:val="22"/>
+          <w:szCs w:val="22"/>
         </w:rPr>
         <w:br/>
       </w:r>
       <w:r>
+        <w:rPr>
+          <w:sz w:val="22"/>
+          <w:szCs w:val="22"/>
+        </w:rPr>
         <w:t>estimator.fit(X, y)</w:t>
       </w:r>
     </w:p>
@@ -521,14 +875,24 @@
           <w:numId w:val="8"/>
         </w:numPr>
         <w:spacing w:before="120"/>
+        <w:rPr>
+          <w:sz w:val="22"/>
+          <w:szCs w:val="22"/>
+        </w:rPr>
       </w:pPr>
       <w:r>
         <w:rPr>
           <w:i/>
+          <w:sz w:val="22"/>
+          <w:szCs w:val="22"/>
         </w:rPr>
         <w:t># score it with the default scoring method (recommended to use the metrics module in the future)</w:t>
       </w:r>
       <w:r>
+        <w:rPr>
+          <w:sz w:val="22"/>
+          <w:szCs w:val="22"/>
+        </w:rPr>
         <w:br/>
         <w:t>estimator.score(X, y)</w:t>
       </w:r>
@@ -541,20 +905,32 @@
           <w:numId w:val="8"/>
         </w:numPr>
         <w:spacing w:before="120"/>
+        <w:rPr>
+          <w:sz w:val="22"/>
+          <w:szCs w:val="22"/>
+        </w:rPr>
       </w:pPr>
       <w:r>
         <w:rPr>
           <w:i/>
+          <w:sz w:val="22"/>
+          <w:szCs w:val="22"/>
         </w:rPr>
         <w:t># predict a new set of data</w:t>
       </w:r>
       <w:r>
         <w:rPr>
           <w:i/>
+          <w:sz w:val="22"/>
+          <w:szCs w:val="22"/>
         </w:rPr>
         <w:br/>
       </w:r>
       <w:r>
+        <w:rPr>
+          <w:sz w:val="22"/>
+          <w:szCs w:val="22"/>
+        </w:rPr>
         <w:t>estimator.predict(new_X)</w:t>
       </w:r>
     </w:p>
@@ -566,41 +942,69 @@
           <w:numId w:val="8"/>
         </w:numPr>
         <w:spacing w:before="120"/>
+        <w:rPr>
+          <w:sz w:val="22"/>
+          <w:szCs w:val="22"/>
+        </w:rPr>
       </w:pPr>
       <w:r>
         <w:rPr>
           <w:i/>
+          <w:sz w:val="22"/>
+          <w:szCs w:val="22"/>
         </w:rPr>
         <w:t># transform a new X if changes were made to the original X while fitting</w:t>
       </w:r>
       <w:r>
         <w:rPr>
           <w:i/>
+          <w:sz w:val="22"/>
+          <w:szCs w:val="22"/>
         </w:rPr>
         <w:br/>
       </w:r>
       <w:r>
+        <w:rPr>
+          <w:sz w:val="22"/>
+          <w:szCs w:val="22"/>
+        </w:rPr>
         <w:t>estimator.transform(new_X)</w:t>
       </w:r>
     </w:p>
     <w:p>
       <w:pPr>
         <w:pStyle w:val="NoSpacing"/>
+        <w:rPr>
+          <w:sz w:val="22"/>
+          <w:szCs w:val="22"/>
+        </w:rPr>
       </w:pPr>
     </w:p>
     <w:p>
       <w:pPr>
         <w:pStyle w:val="NoSpacing"/>
+        <w:rPr>
+          <w:sz w:val="22"/>
+          <w:szCs w:val="22"/>
+        </w:rPr>
       </w:pPr>
     </w:p>
     <w:p>
       <w:pPr>
         <w:pStyle w:val="NoSpacing"/>
+        <w:rPr>
+          <w:sz w:val="22"/>
+          <w:szCs w:val="22"/>
+        </w:rPr>
       </w:pPr>
     </w:p>
     <w:p>
       <w:pPr>
         <w:pStyle w:val="NoSpacing"/>
+        <w:rPr>
+          <w:sz w:val="22"/>
+          <w:szCs w:val="22"/>
+        </w:rPr>
       </w:pPr>
     </w:p>
     <w:p>
@@ -609,12 +1013,16 @@
         <w:rPr>
           <w:b/>
           <w:color w:val="FF0000"/>
+          <w:sz w:val="22"/>
+          <w:szCs w:val="22"/>
         </w:rPr>
       </w:pPr>
       <w:r>
         <w:rPr>
           <w:b/>
           <w:color w:val="FF0000"/>
+          <w:sz w:val="22"/>
+          <w:szCs w:val="22"/>
         </w:rPr>
         <w:t xml:space="preserve">EVALUATING MODEL: </w:t>
       </w:r>
@@ -623,57 +1031,99 @@
       <w:pPr>
         <w:pStyle w:val="NoSpacing"/>
         <w:ind w:left="720"/>
+        <w:rPr>
+          <w:sz w:val="22"/>
+          <w:szCs w:val="22"/>
+        </w:rPr>
       </w:pPr>
       <w:r>
         <w:rPr>
           <w:b/>
+          <w:sz w:val="22"/>
+          <w:szCs w:val="22"/>
         </w:rPr>
         <w:t>R</w:t>
       </w:r>
       <w:r>
         <w:rPr>
           <w:b/>
+          <w:sz w:val="22"/>
+          <w:szCs w:val="22"/>
           <w:vertAlign w:val="superscript"/>
         </w:rPr>
         <w:t>2</w:t>
       </w:r>
       <w:r>
+        <w:rPr>
+          <w:sz w:val="22"/>
+          <w:szCs w:val="22"/>
+        </w:rPr>
         <w:t xml:space="preserve"> is a measure of ho</w:t>
       </w:r>
       <w:r>
+        <w:rPr>
+          <w:sz w:val="22"/>
+          <w:szCs w:val="22"/>
+        </w:rPr>
         <w:t>w well the line fits the data</w:t>
       </w:r>
       <w:r>
+        <w:rPr>
+          <w:sz w:val="22"/>
+          <w:szCs w:val="22"/>
+        </w:rPr>
         <w:t>, but is NOT a measure of the size of the error between real and predicted</w:t>
       </w:r>
       <w:r>
+        <w:rPr>
+          <w:sz w:val="22"/>
+          <w:szCs w:val="22"/>
+        </w:rPr>
         <w:t>.  Adjusted R</w:t>
       </w:r>
       <w:r>
         <w:rPr>
+          <w:sz w:val="22"/>
+          <w:szCs w:val="22"/>
           <w:vertAlign w:val="superscript"/>
         </w:rPr>
         <w:t>2</w:t>
       </w:r>
       <w:r>
+        <w:rPr>
+          <w:sz w:val="22"/>
+          <w:szCs w:val="22"/>
+        </w:rPr>
         <w:t xml:space="preserve"> is a little lower than R</w:t>
       </w:r>
       <w:r>
         <w:rPr>
+          <w:sz w:val="22"/>
+          <w:szCs w:val="22"/>
           <w:vertAlign w:val="superscript"/>
         </w:rPr>
         <w:t>2</w:t>
       </w:r>
       <w:r>
+        <w:rPr>
+          <w:sz w:val="22"/>
+          <w:szCs w:val="22"/>
+        </w:rPr>
         <w:t xml:space="preserve"> and takes into account the fact that an R</w:t>
       </w:r>
       <w:r>
         <w:rPr>
+          <w:sz w:val="22"/>
+          <w:szCs w:val="22"/>
           <w:vertAlign w:val="superscript"/>
         </w:rPr>
         <w:t>2</w:t>
       </w:r>
       <w:r>
+        <w:rPr>
+          <w:sz w:val="22"/>
+          <w:szCs w:val="22"/>
+        </w:rPr>
         <w:t xml:space="preserve"> can be made 'artificially high' just by using lots and lots of data.  </w:t>
       </w:r>
     </w:p>
@@ -681,26 +1131,48 @@
       <w:pPr>
         <w:pStyle w:val="NoSpacing"/>
         <w:ind w:left="720"/>
+        <w:rPr>
+          <w:sz w:val="22"/>
+          <w:szCs w:val="22"/>
+        </w:rPr>
       </w:pPr>
     </w:p>
     <w:p>
       <w:pPr>
         <w:pStyle w:val="NoSpacing"/>
         <w:ind w:left="720"/>
-      </w:pPr>
-      <w:r>
+        <w:rPr>
+          <w:sz w:val="22"/>
+          <w:szCs w:val="22"/>
+        </w:rPr>
+      </w:pPr>
+      <w:r>
+        <w:rPr>
+          <w:sz w:val="22"/>
+          <w:szCs w:val="22"/>
+        </w:rPr>
         <w:t xml:space="preserve">For linear models, </w:t>
       </w:r>
       <w:r>
         <w:rPr>
           <w:b/>
+          <w:sz w:val="22"/>
+          <w:szCs w:val="22"/>
         </w:rPr>
         <w:t>residual errors</w:t>
       </w:r>
       <w:r>
+        <w:rPr>
+          <w:sz w:val="22"/>
+          <w:szCs w:val="22"/>
+        </w:rPr>
         <w:t xml:space="preserve"> are the differences between actual and predicted values.  </w:t>
       </w:r>
       <w:r>
+        <w:rPr>
+          <w:sz w:val="22"/>
+          <w:szCs w:val="22"/>
+        </w:rPr>
         <w:t>Distribution of the residual errors should be normal with median = 0</w:t>
       </w:r>
     </w:p>
@@ -708,38 +1180,66 @@
       <w:pPr>
         <w:pStyle w:val="NoSpacing"/>
         <w:ind w:left="720"/>
+        <w:rPr>
+          <w:sz w:val="22"/>
+          <w:szCs w:val="22"/>
+        </w:rPr>
       </w:pPr>
     </w:p>
     <w:p>
       <w:pPr>
         <w:pStyle w:val="NoSpacing"/>
         <w:ind w:left="720"/>
+        <w:rPr>
+          <w:sz w:val="22"/>
+          <w:szCs w:val="22"/>
+        </w:rPr>
       </w:pPr>
       <w:r>
         <w:rPr>
           <w:b/>
+          <w:sz w:val="22"/>
+          <w:szCs w:val="22"/>
         </w:rPr>
         <w:t>Mean Squared Error (MSE)</w:t>
       </w:r>
       <w:r>
+        <w:rPr>
+          <w:sz w:val="22"/>
+          <w:szCs w:val="22"/>
+        </w:rPr>
         <w:t xml:space="preserve"> is the mean of the squared residual errors.</w:t>
       </w:r>
       <w:r>
+        <w:rPr>
+          <w:sz w:val="22"/>
+          <w:szCs w:val="22"/>
+        </w:rPr>
         <w:t xml:space="preserve">  A measure of the size of the error.  </w:t>
       </w:r>
     </w:p>
     <w:p>
       <w:pPr>
         <w:pStyle w:val="NoSpacing"/>
-      </w:pPr>
-      <w:bookmarkStart w:id="0" w:name="_GoBack"/>
-      <w:bookmarkEnd w:id="0"/>
+        <w:rPr>
+          <w:sz w:val="22"/>
+          <w:szCs w:val="22"/>
+        </w:rPr>
+      </w:pPr>
     </w:p>
     <w:p>
       <w:pPr>
         <w:spacing w:after="200" w:line="276" w:lineRule="auto"/>
-      </w:pPr>
-      <w:r>
+        <w:rPr>
+          <w:sz w:val="22"/>
+          <w:szCs w:val="22"/>
+        </w:rPr>
+      </w:pPr>
+      <w:r>
+        <w:rPr>
+          <w:sz w:val="22"/>
+          <w:szCs w:val="22"/>
+        </w:rPr>
         <w:br w:type="page"/>
       </w:r>
     </w:p>
@@ -750,32 +1250,62 @@
           <w:bottom w:val="single" w:sz="4" w:space="1" w:color="auto"/>
         </w:pBdr>
         <w:rPr>
-          <w:sz w:val="32"/>
-        </w:rPr>
-      </w:pPr>
-      <w:r>
-        <w:rPr>
-          <w:sz w:val="32"/>
+          <w:sz w:val="22"/>
+          <w:szCs w:val="22"/>
+        </w:rPr>
+      </w:pPr>
+      <w:r>
+        <w:rPr>
+          <w:sz w:val="22"/>
+          <w:szCs w:val="22"/>
         </w:rPr>
         <w:lastRenderedPageBreak/>
-        <w:t xml:space="preserve">Supervised: Regression: Linear Models: </w:t>
-      </w:r>
-      <w:r>
-        <w:rPr>
-          <w:sz w:val="32"/>
-        </w:rPr>
-        <w:t>Regularized</w:t>
-      </w:r>
-    </w:p>
-    <w:p/>
-    <w:p>
-      <w:r>
+        <w:t>Supervised: Regression: Linear Models: Regularized</w:t>
+      </w:r>
+    </w:p>
+    <w:p>
+      <w:pPr>
+        <w:rPr>
+          <w:sz w:val="22"/>
+          <w:szCs w:val="22"/>
+        </w:rPr>
+      </w:pPr>
+    </w:p>
+    <w:p>
+      <w:pPr>
+        <w:rPr>
+          <w:sz w:val="22"/>
+          <w:szCs w:val="22"/>
+        </w:rPr>
+      </w:pPr>
+      <w:r>
+        <w:rPr>
+          <w:sz w:val="22"/>
+          <w:szCs w:val="22"/>
+        </w:rPr>
         <w:t xml:space="preserve">Regularization = a technique to improve the generalizability of a learned model / to reduce the possibility of overfitting the model. </w:t>
       </w:r>
     </w:p>
-    <w:p/>
-    <w:p>
-      <w:r>
+    <w:p>
+      <w:pPr>
+        <w:rPr>
+          <w:sz w:val="22"/>
+          <w:szCs w:val="22"/>
+        </w:rPr>
+      </w:pPr>
+    </w:p>
+    <w:p>
+      <w:pPr>
+        <w:rPr>
+          <w:sz w:val="22"/>
+          <w:szCs w:val="22"/>
+        </w:rPr>
+      </w:pPr>
+      <w:r>
+        <w:rPr>
+          <w:sz w:val="22"/>
+          <w:szCs w:val="22"/>
+        </w:rPr>
         <w:t>Methods:</w:t>
       </w:r>
     </w:p>
@@ -786,14 +1316,26 @@
           <w:ilvl w:val="0"/>
           <w:numId w:val="10"/>
         </w:numPr>
-      </w:pPr>
-      <w:r>
+        <w:rPr>
+          <w:szCs w:val="22"/>
+        </w:rPr>
+      </w:pPr>
+      <w:r>
+        <w:rPr>
+          <w:szCs w:val="22"/>
+        </w:rPr>
         <w:t xml:space="preserve">Lasso </w:t>
       </w:r>
       <w:r>
+        <w:rPr>
+          <w:szCs w:val="22"/>
+        </w:rPr>
         <w:t>[least absolute shrinkage /selection operator</w:t>
       </w:r>
       <w:r>
+        <w:rPr>
+          <w:szCs w:val="22"/>
+        </w:rPr>
         <w:t>] (L1)</w:t>
       </w:r>
     </w:p>
@@ -804,8 +1346,14 @@
           <w:ilvl w:val="1"/>
           <w:numId w:val="10"/>
         </w:numPr>
-      </w:pPr>
-      <w:r>
+        <w:rPr>
+          <w:szCs w:val="22"/>
+        </w:rPr>
+      </w:pPr>
+      <w:r>
+        <w:rPr>
+          <w:szCs w:val="22"/>
+        </w:rPr>
         <w:t>Method that performs variable selection and regularization</w:t>
       </w:r>
     </w:p>
@@ -816,9 +1364,21 @@
           <w:ilvl w:val="1"/>
           <w:numId w:val="10"/>
         </w:numPr>
-      </w:pPr>
-      <w:r>
+        <w:rPr>
+          <w:szCs w:val="22"/>
+        </w:rPr>
+      </w:pPr>
+      <w:r>
+        <w:rPr>
+          <w:szCs w:val="22"/>
+        </w:rPr>
         <w:t xml:space="preserve">Weights </w:t>
+      </w:r>
+      <w:r>
+        <w:rPr>
+          <w:szCs w:val="22"/>
+        </w:rPr>
+        <w:t>to potentially zero</w:t>
       </w:r>
     </w:p>
     <w:p>
@@ -828,8 +1388,14 @@
           <w:ilvl w:val="0"/>
           <w:numId w:val="10"/>
         </w:numPr>
-      </w:pPr>
-      <w:r>
+        <w:rPr>
+          <w:szCs w:val="22"/>
+        </w:rPr>
+      </w:pPr>
+      <w:r>
+        <w:rPr>
+          <w:szCs w:val="22"/>
+        </w:rPr>
         <w:t>Ridge (L2)</w:t>
       </w:r>
     </w:p>
@@ -840,8 +1406,14 @@
           <w:ilvl w:val="1"/>
           <w:numId w:val="10"/>
         </w:numPr>
-      </w:pPr>
-      <w:r>
+        <w:rPr>
+          <w:szCs w:val="22"/>
+        </w:rPr>
+      </w:pPr>
+      <w:r>
+        <w:rPr>
+          <w:szCs w:val="22"/>
+        </w:rPr>
         <w:t>xxx</w:t>
       </w:r>
     </w:p>
@@ -852,8 +1424,14 @@
           <w:ilvl w:val="0"/>
           <w:numId w:val="10"/>
         </w:numPr>
-      </w:pPr>
-      <w:r>
+        <w:rPr>
+          <w:szCs w:val="22"/>
+        </w:rPr>
+      </w:pPr>
+      <w:r>
+        <w:rPr>
+          <w:szCs w:val="22"/>
+        </w:rPr>
         <w:t>Elastic Net</w:t>
       </w:r>
     </w:p>
@@ -864,48 +1442,182 @@
           <w:ilvl w:val="1"/>
           <w:numId w:val="10"/>
         </w:numPr>
-      </w:pPr>
-      <w:r>
+        <w:rPr>
+          <w:szCs w:val="22"/>
+        </w:rPr>
+      </w:pPr>
+      <w:r>
+        <w:rPr>
+          <w:szCs w:val="22"/>
+        </w:rPr>
         <w:t>Xxxx</w:t>
       </w:r>
     </w:p>
+    <w:p>
+      <w:pPr>
+        <w:rPr>
+          <w:sz w:val="22"/>
+          <w:szCs w:val="22"/>
+        </w:rPr>
+      </w:pPr>
+    </w:p>
+    <w:p>
+      <w:pPr>
+        <w:rPr>
+          <w:sz w:val="22"/>
+          <w:szCs w:val="22"/>
+        </w:rPr>
+      </w:pPr>
+      <w:r>
+        <w:rPr>
+          <w:sz w:val="22"/>
+          <w:szCs w:val="22"/>
+        </w:rPr>
+        <w:t>Questions about regularizataion</w:t>
+      </w:r>
+    </w:p>
+    <w:p>
+      <w:pPr>
+        <w:rPr>
+          <w:sz w:val="22"/>
+          <w:szCs w:val="22"/>
+        </w:rPr>
+      </w:pPr>
+    </w:p>
+    <w:p>
+      <w:pPr>
+        <w:spacing w:after="200" w:line="276" w:lineRule="auto"/>
+        <w:rPr>
+          <w:sz w:val="22"/>
+          <w:szCs w:val="22"/>
+        </w:rPr>
+      </w:pPr>
+    </w:p>
+    <w:p>
+      <w:pPr>
+        <w:spacing w:after="200" w:line="276" w:lineRule="auto"/>
+        <w:rPr>
+          <w:sz w:val="22"/>
+          <w:szCs w:val="22"/>
+        </w:rPr>
+      </w:pPr>
+    </w:p>
+    <w:p>
+      <w:pPr>
+        <w:spacing w:after="200" w:line="276" w:lineRule="auto"/>
+        <w:rPr>
+          <w:sz w:val="22"/>
+          <w:szCs w:val="22"/>
+        </w:rPr>
+      </w:pPr>
+    </w:p>
+    <w:p>
+      <w:pPr>
+        <w:spacing w:after="200" w:line="276" w:lineRule="auto"/>
+        <w:rPr>
+          <w:b/>
+          <w:color w:val="FF0000"/>
+          <w:sz w:val="22"/>
+          <w:szCs w:val="22"/>
+        </w:rPr>
+      </w:pPr>
+      <w:r>
+        <w:rPr>
+          <w:b/>
+          <w:color w:val="FF0000"/>
+          <w:sz w:val="22"/>
+          <w:szCs w:val="22"/>
+        </w:rPr>
+        <w:br w:type="page"/>
+      </w:r>
+    </w:p>
+    <w:p>
+      <w:pPr>
+        <w:rPr>
+          <w:b/>
+          <w:color w:val="FF0000"/>
+          <w:sz w:val="22"/>
+          <w:szCs w:val="22"/>
+        </w:rPr>
+      </w:pPr>
+      <w:r>
+        <w:rPr>
+          <w:b/>
+          <w:color w:val="FF0000"/>
+          <w:sz w:val="22"/>
+          <w:szCs w:val="22"/>
+        </w:rPr>
+        <w:lastRenderedPageBreak/>
+        <w:t>GRADIENT DESCENT</w:t>
+      </w:r>
+    </w:p>
+    <w:p>
+      <w:pPr>
+        <w:rPr>
+          <w:sz w:val="22"/>
+          <w:szCs w:val="22"/>
+        </w:rPr>
+      </w:pPr>
+      <w:r>
+        <w:rPr>
+          <w:sz w:val="22"/>
+          <w:szCs w:val="22"/>
+        </w:rPr>
+        <w:t>A random linear solution is provided as a starting point.  The solver attempts to find a next “step”: take a step in any direction and measure the performance. If the solver finds a better solution (i.e. lower MSE), this is the new starting point. Repeat these steps until the performance is optimized and no “next steps” perform better. The size of steps will shrink over time.</w:t>
+      </w:r>
+    </w:p>
+    <w:p>
+      <w:pPr>
+        <w:rPr>
+          <w:sz w:val="22"/>
+          <w:szCs w:val="22"/>
+        </w:rPr>
+      </w:pPr>
+    </w:p>
+    <w:p>
+      <w:pPr>
+        <w:rPr>
+          <w:sz w:val="22"/>
+          <w:szCs w:val="22"/>
+        </w:rPr>
+      </w:pPr>
+      <w:r>
+        <w:rPr>
+          <w:sz w:val="22"/>
+          <w:szCs w:val="22"/>
+        </w:rPr>
+        <w:t>lm = linear_model.SGDRegressor()</w:t>
+      </w:r>
+    </w:p>
+    <w:p>
+      <w:pPr>
+        <w:rPr>
+          <w:sz w:val="22"/>
+          <w:szCs w:val="22"/>
+        </w:rPr>
+      </w:pPr>
+      <w:r>
+        <w:rPr>
+          <w:sz w:val="22"/>
+          <w:szCs w:val="22"/>
+        </w:rPr>
+        <w:t># SGD is Stochastic Gradient Descent</w:t>
+      </w:r>
+    </w:p>
     <w:p/>
-    <w:p/>
-    <w:p>
-      <w:pPr>
-        <w:spacing w:after="200" w:line="276" w:lineRule="auto"/>
-      </w:pPr>
-    </w:p>
-    <w:p>
-      <w:pPr>
-        <w:spacing w:after="200" w:line="276" w:lineRule="auto"/>
-      </w:pPr>
-    </w:p>
-    <w:p>
-      <w:pPr>
-        <w:spacing w:after="200" w:line="276" w:lineRule="auto"/>
-      </w:pPr>
-    </w:p>
-    <w:p>
-      <w:pPr>
-        <w:spacing w:after="200" w:line="276" w:lineRule="auto"/>
-      </w:pPr>
-      <w:r>
-        <w:br w:type="page"/>
-      </w:r>
-    </w:p>
-    <w:p>
-      <w:pPr>
-        <w:spacing w:after="200" w:line="276" w:lineRule="auto"/>
-      </w:pPr>
-      <w:r>
-        <w:lastRenderedPageBreak/>
-        <w:t>CROSS VALIDATION</w:t>
-      </w:r>
-    </w:p>
-    <w:p>
-      <w:r>
-        <w:t>k-fold cross validation</w:t>
+    <w:p>
+      <w:pPr>
+        <w:rPr>
+          <w:sz w:val="22"/>
+          <w:szCs w:val="22"/>
+        </w:rPr>
+      </w:pPr>
+      <w:r>
+        <w:rPr>
+          <w:sz w:val="22"/>
+          <w:szCs w:val="22"/>
+        </w:rPr>
+        <w:t>Gradient Descent works best when:</w:t>
       </w:r>
     </w:p>
     <w:p>
@@ -913,14 +1625,17 @@
         <w:pStyle w:val="ListParagraph"/>
         <w:numPr>
           <w:ilvl w:val="0"/>
-          <w:numId w:val="11"/>
-        </w:numPr>
-      </w:pPr>
-      <w:r>
-        <w:t>Split the data into k group</w:t>
-      </w:r>
-      <w:r>
-        <w:t>s</w:t>
+          <w:numId w:val="13"/>
+        </w:numPr>
+        <w:rPr>
+          <w:szCs w:val="22"/>
+        </w:rPr>
+      </w:pPr>
+      <w:r>
+        <w:rPr>
+          <w:szCs w:val="22"/>
+        </w:rPr>
+        <w:t>We are working with a large dataset. Smaller datasets are more prone to error.</w:t>
       </w:r>
     </w:p>
     <w:p>
@@ -928,11 +1643,17 @@
         <w:pStyle w:val="ListParagraph"/>
         <w:numPr>
           <w:ilvl w:val="0"/>
-          <w:numId w:val="11"/>
-        </w:numPr>
-      </w:pPr>
-      <w:r>
-        <w:t>Train the model on all segments except one</w:t>
+          <w:numId w:val="13"/>
+        </w:numPr>
+        <w:rPr>
+          <w:szCs w:val="22"/>
+        </w:rPr>
+      </w:pPr>
+      <w:r>
+        <w:rPr>
+          <w:szCs w:val="22"/>
+        </w:rPr>
+        <w:t>Data is cleaned up and normalized.</w:t>
       </w:r>
     </w:p>
     <w:p>
@@ -940,11 +1661,17 @@
         <w:pStyle w:val="ListParagraph"/>
         <w:numPr>
           <w:ilvl w:val="0"/>
-          <w:numId w:val="11"/>
-        </w:numPr>
-      </w:pPr>
-      <w:r>
-        <w:t>Test model performance on the remaining set</w:t>
+          <w:numId w:val="13"/>
+        </w:numPr>
+        <w:rPr>
+          <w:szCs w:val="22"/>
+        </w:rPr>
+      </w:pPr>
+      <w:r>
+        <w:rPr>
+          <w:szCs w:val="22"/>
+        </w:rPr>
+        <w:t>Gradient Descent is significantly faster than OLS. This becomes important as data gets bigger.</w:t>
       </w:r>
     </w:p>
     <w:p>
@@ -952,33 +1679,17 @@
         <w:pStyle w:val="ListParagraph"/>
         <w:numPr>
           <w:ilvl w:val="0"/>
-          <w:numId w:val="11"/>
-        </w:numPr>
-      </w:pPr>
-      <w:r>
-        <w:t>If k = 5, split the data into five segments and generate five models.</w:t>
-      </w:r>
-    </w:p>
-    <w:p/>
-    <w:p/>
-    <w:p>
-      <w:pPr>
-        <w:spacing w:after="200" w:line="276" w:lineRule="auto"/>
-      </w:pPr>
-      <w:r>
-        <w:br w:type="page"/>
-      </w:r>
-    </w:p>
-    <w:p>
-      <w:r>
-        <w:lastRenderedPageBreak/>
-        <w:t>Useful Pandas DataFrame methods</w:t>
-      </w:r>
-    </w:p>
-    <w:p/>
-    <w:p>
-      <w:r>
-        <w:t>.info()</w:t>
+          <w:numId w:val="13"/>
+        </w:numPr>
+        <w:rPr>
+          <w:szCs w:val="22"/>
+        </w:rPr>
+      </w:pPr>
+      <w:r>
+        <w:rPr>
+          <w:szCs w:val="22"/>
+        </w:rPr>
+        <w:t xml:space="preserve">Potential pitfall – might settle on a local minimum as the solution rather than global minimum.  </w:t>
       </w:r>
     </w:p>
     <w:p>
@@ -987,10 +1698,10 @@
           <w:noProof/>
         </w:rPr>
         <w:drawing>
-          <wp:inline distT="0" distB="0" distL="0" distR="0" wp14:anchorId="25EA20E9" wp14:editId="0DE2BECE">
-            <wp:extent cx="4692650" cy="2565400"/>
-            <wp:effectExtent l="0" t="0" r="0" b="6350"/>
-            <wp:docPr id="1" name="Picture 1"/>
+          <wp:inline distT="0" distB="0" distL="0" distR="0" wp14:anchorId="2C6EF57F" wp14:editId="37CCCBD3">
+            <wp:extent cx="2194560" cy="1301266"/>
+            <wp:effectExtent l="0" t="0" r="0" b="0"/>
+            <wp:docPr id="2" name="Picture 2"/>
             <wp:cNvGraphicFramePr>
               <a:graphicFrameLocks xmlns:a="http://schemas.openxmlformats.org/drawingml/2006/main" noChangeAspect="1"/>
             </wp:cNvGraphicFramePr>
@@ -1010,6 +1721,811 @@
                   <pic:spPr>
                     <a:xfrm>
                       <a:off x="0" y="0"/>
+                      <a:ext cx="2194560" cy="1301266"/>
+                    </a:xfrm>
+                    <a:prstGeom prst="rect">
+                      <a:avLst/>
+                    </a:prstGeom>
+                  </pic:spPr>
+                </pic:pic>
+              </a:graphicData>
+            </a:graphic>
+          </wp:inline>
+        </w:drawing>
+      </w:r>
+    </w:p>
+    <w:p/>
+    <w:p/>
+    <w:p>
+      <w:r>
+        <w:t xml:space="preserve">Tuning parameters are: </w:t>
+      </w:r>
+    </w:p>
+    <w:p>
+      <w:pPr>
+        <w:pStyle w:val="ListParagraph"/>
+        <w:numPr>
+          <w:ilvl w:val="0"/>
+          <w:numId w:val="13"/>
+        </w:numPr>
+        <w:rPr>
+          <w:szCs w:val="22"/>
+        </w:rPr>
+      </w:pPr>
+      <w:r>
+        <w:rPr>
+          <w:szCs w:val="22"/>
+        </w:rPr>
+        <w:t>the learning rate: how aggressively we solve the problem</w:t>
+      </w:r>
+    </w:p>
+    <w:p>
+      <w:pPr>
+        <w:pStyle w:val="ListParagraph"/>
+        <w:numPr>
+          <w:ilvl w:val="0"/>
+          <w:numId w:val="13"/>
+        </w:numPr>
+        <w:rPr>
+          <w:szCs w:val="22"/>
+        </w:rPr>
+      </w:pPr>
+      <w:r>
+        <w:rPr>
+          <w:szCs w:val="22"/>
+        </w:rPr>
+        <w:t>epsilon: at what point do we say the error margin is acceptable</w:t>
+      </w:r>
+    </w:p>
+    <w:p>
+      <w:pPr>
+        <w:pStyle w:val="ListParagraph"/>
+        <w:numPr>
+          <w:ilvl w:val="0"/>
+          <w:numId w:val="13"/>
+        </w:numPr>
+        <w:rPr>
+          <w:szCs w:val="22"/>
+        </w:rPr>
+      </w:pPr>
+      <w:r>
+        <w:rPr>
+          <w:szCs w:val="22"/>
+        </w:rPr>
+        <w:t>iterations: when should be we stop no matter what</w:t>
+      </w:r>
+    </w:p>
+    <w:p/>
+    <w:p>
+      <w:r>
+        <w:br w:type="page"/>
+      </w:r>
+    </w:p>
+    <w:p>
+      <w:pPr>
+        <w:spacing w:after="200" w:line="276" w:lineRule="auto"/>
+        <w:rPr>
+          <w:sz w:val="22"/>
+          <w:szCs w:val="22"/>
+        </w:rPr>
+      </w:pPr>
+      <w:bookmarkStart w:id="0" w:name="_GoBack"/>
+      <w:bookmarkEnd w:id="0"/>
+    </w:p>
+    <w:p>
+      <w:r>
+        <w:t>CROSS VALIDATION</w:t>
+      </w:r>
+    </w:p>
+    <w:p>
+      <w:pPr>
+        <w:rPr>
+          <w:sz w:val="22"/>
+          <w:szCs w:val="22"/>
+        </w:rPr>
+      </w:pPr>
+      <w:r>
+        <w:rPr>
+          <w:sz w:val="22"/>
+          <w:szCs w:val="22"/>
+        </w:rPr>
+        <w:t>k-fold cross validation</w:t>
+      </w:r>
+    </w:p>
+    <w:p>
+      <w:pPr>
+        <w:pStyle w:val="ListParagraph"/>
+        <w:numPr>
+          <w:ilvl w:val="0"/>
+          <w:numId w:val="11"/>
+        </w:numPr>
+        <w:rPr>
+          <w:szCs w:val="22"/>
+        </w:rPr>
+      </w:pPr>
+      <w:r>
+        <w:rPr>
+          <w:szCs w:val="22"/>
+        </w:rPr>
+        <w:t>Split the data into k groups</w:t>
+      </w:r>
+    </w:p>
+    <w:p>
+      <w:pPr>
+        <w:pStyle w:val="ListParagraph"/>
+        <w:numPr>
+          <w:ilvl w:val="0"/>
+          <w:numId w:val="11"/>
+        </w:numPr>
+        <w:rPr>
+          <w:szCs w:val="22"/>
+        </w:rPr>
+      </w:pPr>
+      <w:r>
+        <w:rPr>
+          <w:szCs w:val="22"/>
+        </w:rPr>
+        <w:t>Train the model on all segments except one</w:t>
+      </w:r>
+    </w:p>
+    <w:p>
+      <w:pPr>
+        <w:pStyle w:val="ListParagraph"/>
+        <w:numPr>
+          <w:ilvl w:val="0"/>
+          <w:numId w:val="11"/>
+        </w:numPr>
+        <w:rPr>
+          <w:szCs w:val="22"/>
+        </w:rPr>
+      </w:pPr>
+      <w:r>
+        <w:rPr>
+          <w:szCs w:val="22"/>
+        </w:rPr>
+        <w:t>Test model performance on the remaining set</w:t>
+      </w:r>
+    </w:p>
+    <w:p>
+      <w:pPr>
+        <w:pStyle w:val="ListParagraph"/>
+        <w:numPr>
+          <w:ilvl w:val="0"/>
+          <w:numId w:val="11"/>
+        </w:numPr>
+        <w:rPr>
+          <w:szCs w:val="22"/>
+        </w:rPr>
+      </w:pPr>
+      <w:r>
+        <w:rPr>
+          <w:szCs w:val="22"/>
+        </w:rPr>
+        <w:t>If k = 5, split the data into five segments and generate five models.</w:t>
+      </w:r>
+    </w:p>
+    <w:p>
+      <w:pPr>
+        <w:rPr>
+          <w:sz w:val="22"/>
+          <w:szCs w:val="22"/>
+        </w:rPr>
+      </w:pPr>
+    </w:p>
+    <w:p>
+      <w:pPr>
+        <w:ind w:left="720"/>
+        <w:rPr>
+          <w:sz w:val="18"/>
+          <w:szCs w:val="22"/>
+        </w:rPr>
+      </w:pPr>
+      <w:r>
+        <w:rPr>
+          <w:sz w:val="18"/>
+          <w:szCs w:val="22"/>
+        </w:rPr>
+        <w:t>kf = cross_validation.KFold(len(modeldata), n_folds=5, shuffle=True)</w:t>
+      </w:r>
+    </w:p>
+    <w:p>
+      <w:pPr>
+        <w:ind w:left="720"/>
+        <w:rPr>
+          <w:sz w:val="18"/>
+          <w:szCs w:val="22"/>
+        </w:rPr>
+      </w:pPr>
+    </w:p>
+    <w:p>
+      <w:pPr>
+        <w:ind w:left="720"/>
+        <w:rPr>
+          <w:sz w:val="18"/>
+          <w:szCs w:val="22"/>
+        </w:rPr>
+      </w:pPr>
+      <w:r>
+        <w:rPr>
+          <w:sz w:val="18"/>
+          <w:szCs w:val="22"/>
+        </w:rPr>
+        <w:t>mse_values = []</w:t>
+      </w:r>
+    </w:p>
+    <w:p>
+      <w:pPr>
+        <w:ind w:left="720"/>
+        <w:rPr>
+          <w:sz w:val="18"/>
+          <w:szCs w:val="22"/>
+        </w:rPr>
+      </w:pPr>
+      <w:r>
+        <w:rPr>
+          <w:sz w:val="18"/>
+          <w:szCs w:val="22"/>
+        </w:rPr>
+        <w:t>scores = []</w:t>
+      </w:r>
+    </w:p>
+    <w:p>
+      <w:pPr>
+        <w:ind w:left="720"/>
+        <w:rPr>
+          <w:sz w:val="18"/>
+          <w:szCs w:val="22"/>
+        </w:rPr>
+      </w:pPr>
+      <w:r>
+        <w:rPr>
+          <w:sz w:val="18"/>
+          <w:szCs w:val="22"/>
+        </w:rPr>
+        <w:t>n= 0</w:t>
+      </w:r>
+    </w:p>
+    <w:p>
+      <w:pPr>
+        <w:ind w:left="720"/>
+        <w:rPr>
+          <w:sz w:val="18"/>
+          <w:szCs w:val="22"/>
+        </w:rPr>
+      </w:pPr>
+      <w:r>
+        <w:rPr>
+          <w:sz w:val="18"/>
+          <w:szCs w:val="22"/>
+        </w:rPr>
+        <w:t>print "~~~~ CROSS VALIDATION each fold ~~~~"</w:t>
+      </w:r>
+    </w:p>
+    <w:p>
+      <w:pPr>
+        <w:ind w:left="720"/>
+        <w:rPr>
+          <w:sz w:val="18"/>
+          <w:szCs w:val="22"/>
+        </w:rPr>
+      </w:pPr>
+      <w:r>
+        <w:rPr>
+          <w:sz w:val="18"/>
+          <w:szCs w:val="22"/>
+        </w:rPr>
+        <w:t>for train_index, test_index in kf:</w:t>
+      </w:r>
+    </w:p>
+    <w:p>
+      <w:pPr>
+        <w:ind w:left="720"/>
+        <w:rPr>
+          <w:sz w:val="18"/>
+          <w:szCs w:val="22"/>
+        </w:rPr>
+      </w:pPr>
+      <w:r>
+        <w:rPr>
+          <w:sz w:val="18"/>
+          <w:szCs w:val="22"/>
+        </w:rPr>
+        <w:t xml:space="preserve">    lm = linear_model.LinearRegression().fit(modeldata.iloc[train_index], y.iloc[train_index])</w:t>
+      </w:r>
+    </w:p>
+    <w:p>
+      <w:pPr>
+        <w:ind w:left="720"/>
+        <w:rPr>
+          <w:sz w:val="18"/>
+          <w:szCs w:val="22"/>
+        </w:rPr>
+      </w:pPr>
+      <w:r>
+        <w:rPr>
+          <w:sz w:val="18"/>
+          <w:szCs w:val="22"/>
+        </w:rPr>
+        <w:t xml:space="preserve">    # initializes a model and then immediately fits it using training data.</w:t>
+      </w:r>
+    </w:p>
+    <w:p>
+      <w:pPr>
+        <w:ind w:left="720"/>
+        <w:rPr>
+          <w:sz w:val="18"/>
+          <w:szCs w:val="22"/>
+        </w:rPr>
+      </w:pPr>
+      <w:r>
+        <w:rPr>
+          <w:sz w:val="18"/>
+          <w:szCs w:val="22"/>
+        </w:rPr>
+        <w:t xml:space="preserve">    </w:t>
+      </w:r>
+    </w:p>
+    <w:p>
+      <w:pPr>
+        <w:ind w:left="720"/>
+        <w:rPr>
+          <w:sz w:val="18"/>
+          <w:szCs w:val="22"/>
+        </w:rPr>
+      </w:pPr>
+      <w:r>
+        <w:rPr>
+          <w:sz w:val="18"/>
+          <w:szCs w:val="22"/>
+        </w:rPr>
+        <w:t xml:space="preserve">    mse_values.append(metrics.mean_squared_error(y.iloc[test_index], lm.predict(modeldata.iloc[test_index])))</w:t>
+      </w:r>
+    </w:p>
+    <w:p>
+      <w:pPr>
+        <w:ind w:left="720"/>
+        <w:rPr>
+          <w:sz w:val="18"/>
+          <w:szCs w:val="22"/>
+        </w:rPr>
+      </w:pPr>
+      <w:r>
+        <w:rPr>
+          <w:sz w:val="18"/>
+          <w:szCs w:val="22"/>
+        </w:rPr>
+        <w:t xml:space="preserve">    # gets MSE values for test data related to the training data, and adds them to a list.  </w:t>
+      </w:r>
+    </w:p>
+    <w:p>
+      <w:pPr>
+        <w:ind w:left="720"/>
+        <w:rPr>
+          <w:sz w:val="18"/>
+          <w:szCs w:val="22"/>
+        </w:rPr>
+      </w:pPr>
+      <w:r>
+        <w:rPr>
+          <w:sz w:val="18"/>
+          <w:szCs w:val="22"/>
+        </w:rPr>
+        <w:t xml:space="preserve">    # MSE function needs true y and predicted y</w:t>
+      </w:r>
+    </w:p>
+    <w:p>
+      <w:pPr>
+        <w:ind w:left="720"/>
+        <w:rPr>
+          <w:sz w:val="18"/>
+          <w:szCs w:val="22"/>
+        </w:rPr>
+      </w:pPr>
+      <w:r>
+        <w:rPr>
+          <w:sz w:val="18"/>
+          <w:szCs w:val="22"/>
+        </w:rPr>
+        <w:t xml:space="preserve">    </w:t>
+      </w:r>
+    </w:p>
+    <w:p>
+      <w:pPr>
+        <w:ind w:left="720"/>
+        <w:rPr>
+          <w:sz w:val="18"/>
+          <w:szCs w:val="22"/>
+        </w:rPr>
+      </w:pPr>
+      <w:r>
+        <w:rPr>
+          <w:sz w:val="18"/>
+          <w:szCs w:val="22"/>
+        </w:rPr>
+        <w:t xml:space="preserve">    scores.append(lm.score(modeldata, y))</w:t>
+      </w:r>
+    </w:p>
+    <w:p>
+      <w:pPr>
+        <w:ind w:left="720"/>
+        <w:rPr>
+          <w:sz w:val="18"/>
+          <w:szCs w:val="22"/>
+        </w:rPr>
+      </w:pPr>
+      <w:r>
+        <w:rPr>
+          <w:sz w:val="18"/>
+          <w:szCs w:val="22"/>
+        </w:rPr>
+        <w:t xml:space="preserve">    # gets R2 values for test data related to the training data, and adds them to a list. </w:t>
+      </w:r>
+    </w:p>
+    <w:p>
+      <w:pPr>
+        <w:ind w:left="720"/>
+        <w:rPr>
+          <w:sz w:val="18"/>
+          <w:szCs w:val="22"/>
+        </w:rPr>
+      </w:pPr>
+      <w:r>
+        <w:rPr>
+          <w:sz w:val="18"/>
+          <w:szCs w:val="22"/>
+        </w:rPr>
+        <w:t xml:space="preserve">    </w:t>
+      </w:r>
+    </w:p>
+    <w:p>
+      <w:pPr>
+        <w:ind w:left="720"/>
+        <w:rPr>
+          <w:sz w:val="18"/>
+          <w:szCs w:val="22"/>
+        </w:rPr>
+      </w:pPr>
+      <w:r>
+        <w:rPr>
+          <w:sz w:val="18"/>
+          <w:szCs w:val="22"/>
+        </w:rPr>
+        <w:t xml:space="preserve">    n+=1</w:t>
+      </w:r>
+    </w:p>
+    <w:p>
+      <w:pPr>
+        <w:ind w:left="720"/>
+        <w:rPr>
+          <w:sz w:val="18"/>
+          <w:szCs w:val="22"/>
+        </w:rPr>
+      </w:pPr>
+      <w:r>
+        <w:rPr>
+          <w:sz w:val="18"/>
+          <w:szCs w:val="22"/>
+        </w:rPr>
+        <w:t xml:space="preserve">    print 'Model', n</w:t>
+      </w:r>
+    </w:p>
+    <w:p>
+      <w:pPr>
+        <w:ind w:left="720"/>
+        <w:rPr>
+          <w:sz w:val="18"/>
+          <w:szCs w:val="22"/>
+        </w:rPr>
+      </w:pPr>
+      <w:r>
+        <w:rPr>
+          <w:sz w:val="18"/>
+          <w:szCs w:val="22"/>
+        </w:rPr>
+        <w:t xml:space="preserve">    print 'MSE:', mse_values[n-1]</w:t>
+      </w:r>
+    </w:p>
+    <w:p>
+      <w:pPr>
+        <w:ind w:left="720"/>
+        <w:rPr>
+          <w:sz w:val="18"/>
+          <w:szCs w:val="22"/>
+        </w:rPr>
+      </w:pPr>
+      <w:r>
+        <w:rPr>
+          <w:sz w:val="18"/>
+          <w:szCs w:val="22"/>
+        </w:rPr>
+        <w:t xml:space="preserve">    print 'R2:', scores[n-1]</w:t>
+      </w:r>
+    </w:p>
+    <w:p>
+      <w:pPr>
+        <w:ind w:left="720"/>
+        <w:rPr>
+          <w:sz w:val="18"/>
+          <w:szCs w:val="22"/>
+        </w:rPr>
+      </w:pPr>
+    </w:p>
+    <w:p>
+      <w:pPr>
+        <w:ind w:left="720"/>
+        <w:rPr>
+          <w:sz w:val="18"/>
+          <w:szCs w:val="22"/>
+        </w:rPr>
+      </w:pPr>
+      <w:r>
+        <w:rPr>
+          <w:sz w:val="18"/>
+          <w:szCs w:val="22"/>
+        </w:rPr>
+        <w:t>print "~~~~ SUMMARY OF CROSS VALIDATION ~~~~"</w:t>
+      </w:r>
+    </w:p>
+    <w:p>
+      <w:pPr>
+        <w:ind w:left="720"/>
+        <w:rPr>
+          <w:sz w:val="18"/>
+          <w:szCs w:val="22"/>
+        </w:rPr>
+      </w:pPr>
+      <w:r>
+        <w:rPr>
+          <w:sz w:val="18"/>
+          <w:szCs w:val="22"/>
+        </w:rPr>
+        <w:t>print 'Mean of MSE for all folds:', np.mean(mse_values)</w:t>
+      </w:r>
+    </w:p>
+    <w:p>
+      <w:pPr>
+        <w:ind w:left="720"/>
+        <w:rPr>
+          <w:sz w:val="18"/>
+          <w:szCs w:val="22"/>
+        </w:rPr>
+      </w:pPr>
+      <w:r>
+        <w:rPr>
+          <w:sz w:val="18"/>
+          <w:szCs w:val="22"/>
+        </w:rPr>
+        <w:t>print 'Mean of R2 for all folds:', np.mean(scores)</w:t>
+      </w:r>
+    </w:p>
+    <w:p>
+      <w:pPr>
+        <w:rPr>
+          <w:sz w:val="22"/>
+          <w:szCs w:val="22"/>
+        </w:rPr>
+      </w:pPr>
+    </w:p>
+    <w:p>
+      <w:pPr>
+        <w:rPr>
+          <w:color w:val="FF0000"/>
+          <w:sz w:val="22"/>
+          <w:szCs w:val="22"/>
+        </w:rPr>
+      </w:pPr>
+      <w:r>
+        <w:rPr>
+          <w:b/>
+          <w:color w:val="FF0000"/>
+          <w:sz w:val="22"/>
+          <w:szCs w:val="22"/>
+        </w:rPr>
+        <w:t>GRIDSEARCH</w:t>
+      </w:r>
+      <w:r>
+        <w:rPr>
+          <w:color w:val="FF0000"/>
+          <w:sz w:val="22"/>
+          <w:szCs w:val="22"/>
+        </w:rPr>
+        <w:t xml:space="preserve"> </w:t>
+      </w:r>
+    </w:p>
+    <w:p>
+      <w:pPr>
+        <w:rPr>
+          <w:sz w:val="22"/>
+          <w:szCs w:val="22"/>
+        </w:rPr>
+      </w:pPr>
+      <w:r>
+        <w:rPr>
+          <w:sz w:val="22"/>
+          <w:szCs w:val="22"/>
+        </w:rPr>
+        <w:t>A</w:t>
+      </w:r>
+      <w:r>
+        <w:rPr>
+          <w:sz w:val="22"/>
+          <w:szCs w:val="22"/>
+        </w:rPr>
+        <w:t xml:space="preserve"> method of repeating a model many time</w:t>
+      </w:r>
+      <w:r>
+        <w:rPr>
+          <w:sz w:val="22"/>
+          <w:szCs w:val="22"/>
+        </w:rPr>
+        <w:t>s</w:t>
+      </w:r>
+      <w:r>
+        <w:rPr>
+          <w:sz w:val="22"/>
+          <w:szCs w:val="22"/>
+        </w:rPr>
+        <w:t xml:space="preserve"> with different tuning parameters </w:t>
+      </w:r>
+      <w:r>
+        <w:rPr>
+          <w:sz w:val="22"/>
+          <w:szCs w:val="22"/>
+        </w:rPr>
+        <w:t>to find the best set of parameters.</w:t>
+      </w:r>
+      <w:r>
+        <w:rPr>
+          <w:sz w:val="22"/>
+          <w:szCs w:val="22"/>
+        </w:rPr>
+        <w:t xml:space="preserve"> </w:t>
+      </w:r>
+      <w:r>
+        <w:rPr>
+          <w:sz w:val="22"/>
+          <w:szCs w:val="22"/>
+        </w:rPr>
+        <w:t>A v</w:t>
+      </w:r>
+      <w:r>
+        <w:rPr>
+          <w:sz w:val="22"/>
+          <w:szCs w:val="22"/>
+        </w:rPr>
+        <w:t xml:space="preserve">ersion of model selection. </w:t>
+      </w:r>
+    </w:p>
+    <w:p>
+      <w:pPr>
+        <w:rPr>
+          <w:sz w:val="22"/>
+          <w:szCs w:val="22"/>
+        </w:rPr>
+      </w:pPr>
+    </w:p>
+    <w:p>
+      <w:pPr>
+        <w:spacing w:after="200" w:line="276" w:lineRule="auto"/>
+        <w:rPr>
+          <w:b/>
+          <w:color w:val="FF0000"/>
+          <w:sz w:val="22"/>
+          <w:szCs w:val="22"/>
+        </w:rPr>
+      </w:pPr>
+      <w:r>
+        <w:rPr>
+          <w:b/>
+          <w:color w:val="FF0000"/>
+          <w:sz w:val="22"/>
+          <w:szCs w:val="22"/>
+        </w:rPr>
+        <w:br w:type="page"/>
+      </w:r>
+    </w:p>
+    <w:p>
+      <w:pPr>
+        <w:spacing w:after="200" w:line="276" w:lineRule="auto"/>
+        <w:rPr>
+          <w:sz w:val="22"/>
+          <w:szCs w:val="22"/>
+        </w:rPr>
+      </w:pPr>
+    </w:p>
+    <w:p>
+      <w:pPr>
+        <w:spacing w:after="200" w:line="276" w:lineRule="auto"/>
+        <w:rPr>
+          <w:sz w:val="22"/>
+          <w:szCs w:val="22"/>
+        </w:rPr>
+      </w:pPr>
+    </w:p>
+    <w:p>
+      <w:pPr>
+        <w:spacing w:after="200" w:line="276" w:lineRule="auto"/>
+        <w:rPr>
+          <w:sz w:val="22"/>
+          <w:szCs w:val="22"/>
+        </w:rPr>
+      </w:pPr>
+    </w:p>
+    <w:p>
+      <w:pPr>
+        <w:rPr>
+          <w:sz w:val="22"/>
+          <w:szCs w:val="22"/>
+        </w:rPr>
+      </w:pPr>
+      <w:r>
+        <w:rPr>
+          <w:sz w:val="22"/>
+          <w:szCs w:val="22"/>
+        </w:rPr>
+        <w:t>Useful Pandas DataFrame methods</w:t>
+      </w:r>
+    </w:p>
+    <w:p>
+      <w:pPr>
+        <w:rPr>
+          <w:sz w:val="22"/>
+          <w:szCs w:val="22"/>
+        </w:rPr>
+      </w:pPr>
+    </w:p>
+    <w:p>
+      <w:pPr>
+        <w:rPr>
+          <w:sz w:val="22"/>
+          <w:szCs w:val="22"/>
+        </w:rPr>
+      </w:pPr>
+      <w:r>
+        <w:rPr>
+          <w:sz w:val="22"/>
+          <w:szCs w:val="22"/>
+        </w:rPr>
+        <w:t>.info()</w:t>
+      </w:r>
+    </w:p>
+    <w:p>
+      <w:pPr>
+        <w:rPr>
+          <w:sz w:val="22"/>
+          <w:szCs w:val="22"/>
+        </w:rPr>
+      </w:pPr>
+      <w:r>
+        <w:rPr>
+          <w:noProof/>
+          <w:sz w:val="22"/>
+          <w:szCs w:val="22"/>
+        </w:rPr>
+        <w:drawing>
+          <wp:inline distT="0" distB="0" distL="0" distR="0" wp14:anchorId="59016028" wp14:editId="24D2CD0D">
+            <wp:extent cx="4692650" cy="2565400"/>
+            <wp:effectExtent l="0" t="0" r="0" b="6350"/>
+            <wp:docPr id="1" name="Picture 1"/>
+            <wp:cNvGraphicFramePr>
+              <a:graphicFrameLocks xmlns:a="http://schemas.openxmlformats.org/drawingml/2006/main" noChangeAspect="1"/>
+            </wp:cNvGraphicFramePr>
+            <a:graphic xmlns:a="http://schemas.openxmlformats.org/drawingml/2006/main">
+              <a:graphicData uri="http://schemas.openxmlformats.org/drawingml/2006/picture">
+                <pic:pic xmlns:pic="http://schemas.openxmlformats.org/drawingml/2006/picture">
+                  <pic:nvPicPr>
+                    <pic:cNvPr id="0" name=""/>
+                    <pic:cNvPicPr/>
+                  </pic:nvPicPr>
+                  <pic:blipFill>
+                    <a:blip r:embed="rId7"/>
+                    <a:stretch>
+                      <a:fillRect/>
+                    </a:stretch>
+                  </pic:blipFill>
+                  <pic:spPr>
+                    <a:xfrm>
+                      <a:off x="0" y="0"/>
                       <a:ext cx="4692650" cy="2565400"/>
                     </a:xfrm>
                     <a:prstGeom prst="rect">
@@ -1023,15 +2539,32 @@
         </w:drawing>
       </w:r>
     </w:p>
-    <w:p/>
-    <w:p>
-      <w:r>
+    <w:p>
+      <w:pPr>
+        <w:rPr>
+          <w:sz w:val="22"/>
+          <w:szCs w:val="22"/>
+        </w:rPr>
+      </w:pPr>
+    </w:p>
+    <w:p>
+      <w:pPr>
+        <w:rPr>
+          <w:sz w:val="22"/>
+          <w:szCs w:val="22"/>
+        </w:rPr>
+      </w:pPr>
+      <w:r>
+        <w:rPr>
+          <w:sz w:val="22"/>
+          <w:szCs w:val="22"/>
+        </w:rPr>
         <w:t>Broadcasting is assigning values to cells in DF?</w:t>
       </w:r>
     </w:p>
     <w:sectPr>
       <w:pgSz w:w="12240" w:h="15840"/>
-      <w:pgMar w:top="720" w:right="720" w:bottom="720" w:left="720" w:header="720" w:footer="720" w:gutter="0"/>
+      <w:pgMar w:top="432" w:right="720" w:bottom="432" w:left="720" w:header="720" w:footer="720" w:gutter="0"/>
       <w:cols w:space="720"/>
       <w:docGrid w:linePitch="360"/>
     </w:sectPr>
@@ -2151,6 +3684,119 @@
     </w:lvl>
   </w:abstractNum>
   <w:abstractNum w:abstractNumId="11">
+    <w:nsid w:val="6A4472CC"/>
+    <w:multiLevelType w:val="hybridMultilevel"/>
+    <w:tmpl w:val="A8788684"/>
+    <w:lvl w:ilvl="0" w:tplc="04090001">
+      <w:start w:val="1"/>
+      <w:numFmt w:val="bullet"/>
+      <w:lvlText w:val=""/>
+      <w:lvlJc w:val="left"/>
+      <w:pPr>
+        <w:ind w:left="720" w:hanging="360"/>
+      </w:pPr>
+      <w:rPr>
+        <w:rFonts w:ascii="Symbol" w:hAnsi="Symbol" w:hint="default"/>
+      </w:rPr>
+    </w:lvl>
+    <w:lvl w:ilvl="1" w:tplc="04090003" w:tentative="1">
+      <w:start w:val="1"/>
+      <w:numFmt w:val="bullet"/>
+      <w:lvlText w:val="o"/>
+      <w:lvlJc w:val="left"/>
+      <w:pPr>
+        <w:ind w:left="1440" w:hanging="360"/>
+      </w:pPr>
+      <w:rPr>
+        <w:rFonts w:ascii="Courier New" w:hAnsi="Courier New" w:cs="Courier New" w:hint="default"/>
+      </w:rPr>
+    </w:lvl>
+    <w:lvl w:ilvl="2" w:tplc="04090005" w:tentative="1">
+      <w:start w:val="1"/>
+      <w:numFmt w:val="bullet"/>
+      <w:lvlText w:val=""/>
+      <w:lvlJc w:val="left"/>
+      <w:pPr>
+        <w:ind w:left="2160" w:hanging="360"/>
+      </w:pPr>
+      <w:rPr>
+        <w:rFonts w:ascii="Wingdings" w:hAnsi="Wingdings" w:hint="default"/>
+      </w:rPr>
+    </w:lvl>
+    <w:lvl w:ilvl="3" w:tplc="04090001" w:tentative="1">
+      <w:start w:val="1"/>
+      <w:numFmt w:val="bullet"/>
+      <w:lvlText w:val=""/>
+      <w:lvlJc w:val="left"/>
+      <w:pPr>
+        <w:ind w:left="2880" w:hanging="360"/>
+      </w:pPr>
+      <w:rPr>
+        <w:rFonts w:ascii="Symbol" w:hAnsi="Symbol" w:hint="default"/>
+      </w:rPr>
+    </w:lvl>
+    <w:lvl w:ilvl="4" w:tplc="04090003" w:tentative="1">
+      <w:start w:val="1"/>
+      <w:numFmt w:val="bullet"/>
+      <w:lvlText w:val="o"/>
+      <w:lvlJc w:val="left"/>
+      <w:pPr>
+        <w:ind w:left="3600" w:hanging="360"/>
+      </w:pPr>
+      <w:rPr>
+        <w:rFonts w:ascii="Courier New" w:hAnsi="Courier New" w:cs="Courier New" w:hint="default"/>
+      </w:rPr>
+    </w:lvl>
+    <w:lvl w:ilvl="5" w:tplc="04090005" w:tentative="1">
+      <w:start w:val="1"/>
+      <w:numFmt w:val="bullet"/>
+      <w:lvlText w:val=""/>
+      <w:lvlJc w:val="left"/>
+      <w:pPr>
+        <w:ind w:left="4320" w:hanging="360"/>
+      </w:pPr>
+      <w:rPr>
+        <w:rFonts w:ascii="Wingdings" w:hAnsi="Wingdings" w:hint="default"/>
+      </w:rPr>
+    </w:lvl>
+    <w:lvl w:ilvl="6" w:tplc="04090001" w:tentative="1">
+      <w:start w:val="1"/>
+      <w:numFmt w:val="bullet"/>
+      <w:lvlText w:val=""/>
+      <w:lvlJc w:val="left"/>
+      <w:pPr>
+        <w:ind w:left="5040" w:hanging="360"/>
+      </w:pPr>
+      <w:rPr>
+        <w:rFonts w:ascii="Symbol" w:hAnsi="Symbol" w:hint="default"/>
+      </w:rPr>
+    </w:lvl>
+    <w:lvl w:ilvl="7" w:tplc="04090003" w:tentative="1">
+      <w:start w:val="1"/>
+      <w:numFmt w:val="bullet"/>
+      <w:lvlText w:val="o"/>
+      <w:lvlJc w:val="left"/>
+      <w:pPr>
+        <w:ind w:left="5760" w:hanging="360"/>
+      </w:pPr>
+      <w:rPr>
+        <w:rFonts w:ascii="Courier New" w:hAnsi="Courier New" w:cs="Courier New" w:hint="default"/>
+      </w:rPr>
+    </w:lvl>
+    <w:lvl w:ilvl="8" w:tplc="04090005" w:tentative="1">
+      <w:start w:val="1"/>
+      <w:numFmt w:val="bullet"/>
+      <w:lvlText w:val=""/>
+      <w:lvlJc w:val="left"/>
+      <w:pPr>
+        <w:ind w:left="6480" w:hanging="360"/>
+      </w:pPr>
+      <w:rPr>
+        <w:rFonts w:ascii="Wingdings" w:hAnsi="Wingdings" w:hint="default"/>
+      </w:rPr>
+    </w:lvl>
+  </w:abstractNum>
+  <w:abstractNum w:abstractNumId="12">
     <w:nsid w:val="71AF1444"/>
     <w:multiLevelType w:val="hybridMultilevel"/>
     <w:tmpl w:val="551457F0"/>
@@ -2288,7 +3934,7 @@
     <w:abstractNumId w:val="0"/>
   </w:num>
   <w:num w:numId="9">
-    <w:abstractNumId w:val="11"/>
+    <w:abstractNumId w:val="12"/>
   </w:num>
   <w:num w:numId="10">
     <w:abstractNumId w:val="4"/>
@@ -2298,6 +3944,9 @@
   </w:num>
   <w:num w:numId="12">
     <w:abstractNumId w:val="1"/>
+  </w:num>
+  <w:num w:numId="13">
+    <w:abstractNumId w:val="11"/>
   </w:num>
 </w:numbering>
 </file>

</xml_diff>

<commit_message>
Lesson 8 - K Nearest Neighbors
</commit_message>
<xml_diff>
--- a/resources/Class Notes.docx
+++ b/resources/Class Notes.docx
@@ -1567,8 +1567,6 @@
         </w:rPr>
         <w:br w:type="page"/>
       </w:r>
-      <w:bookmarkStart w:id="0" w:name="_GoBack"/>
-      <w:bookmarkEnd w:id="0"/>
     </w:p>
     <w:p>
       <w:pPr>
@@ -1842,6 +1840,140 @@
     </w:p>
     <w:p>
       <w:pPr>
+        <w:pStyle w:val="NoSpacing"/>
+        <w:pBdr>
+          <w:bottom w:val="single" w:sz="4" w:space="1" w:color="auto"/>
+        </w:pBdr>
+        <w:rPr>
+          <w:sz w:val="22"/>
+          <w:szCs w:val="22"/>
+        </w:rPr>
+      </w:pPr>
+      <w:r>
+        <w:rPr>
+          <w:sz w:val="22"/>
+          <w:szCs w:val="22"/>
+        </w:rPr>
+        <w:lastRenderedPageBreak/>
+        <w:t xml:space="preserve">Supervised: </w:t>
+      </w:r>
+      <w:r>
+        <w:rPr>
+          <w:sz w:val="22"/>
+          <w:szCs w:val="22"/>
+        </w:rPr>
+        <w:t>Classification</w:t>
+      </w:r>
+      <w:r>
+        <w:rPr>
+          <w:sz w:val="22"/>
+          <w:szCs w:val="22"/>
+        </w:rPr>
+        <w:t xml:space="preserve">: </w:t>
+      </w:r>
+      <w:r>
+        <w:rPr>
+          <w:sz w:val="22"/>
+          <w:szCs w:val="22"/>
+        </w:rPr>
+        <w:t>K-Nearest Neighbors</w:t>
+      </w:r>
+    </w:p>
+    <w:p/>
+    <w:p>
+      <w:r>
+        <w:t>K Nearest Neighbors (KNN) is a classification algorithm that makes a prediction based</w:t>
+      </w:r>
+      <w:r>
+        <w:t xml:space="preserve"> </w:t>
+      </w:r>
+      <w:r>
+        <w:t>upon the closest data points.</w:t>
+      </w:r>
+    </w:p>
+    <w:p/>
+    <w:p>
+      <w:r>
+        <w:t>The KNN algorithm:</w:t>
+      </w:r>
+    </w:p>
+    <w:p>
+      <w:pPr>
+        <w:pStyle w:val="ListParagraph"/>
+        <w:numPr>
+          <w:ilvl w:val="0"/>
+          <w:numId w:val="14"/>
+        </w:numPr>
+      </w:pPr>
+      <w:r>
+        <w:t>For a given point, calculate the distance to all other points.</w:t>
+      </w:r>
+    </w:p>
+    <w:p>
+      <w:pPr>
+        <w:pStyle w:val="ListParagraph"/>
+        <w:numPr>
+          <w:ilvl w:val="0"/>
+          <w:numId w:val="14"/>
+        </w:numPr>
+      </w:pPr>
+      <w:r>
+        <w:t>Given those distances, pick the k closest points.</w:t>
+      </w:r>
+    </w:p>
+    <w:p>
+      <w:pPr>
+        <w:pStyle w:val="ListParagraph"/>
+        <w:numPr>
+          <w:ilvl w:val="0"/>
+          <w:numId w:val="14"/>
+        </w:numPr>
+      </w:pPr>
+      <w:r>
+        <w:t>Calculate the probability of each class label given those points.</w:t>
+      </w:r>
+    </w:p>
+    <w:p>
+      <w:pPr>
+        <w:pStyle w:val="ListParagraph"/>
+        <w:numPr>
+          <w:ilvl w:val="0"/>
+          <w:numId w:val="14"/>
+        </w:numPr>
+      </w:pPr>
+      <w:r>
+        <w:t>The original point is classified as the class label with the largest probability (“votes”).</w:t>
+      </w:r>
+    </w:p>
+    <w:p/>
+    <w:p>
+      <w:r>
+        <w:t xml:space="preserve">Parameters to be adjusted are 1) the number of neighbors to consider </w:t>
+      </w:r>
+      <w:r>
+        <w:t xml:space="preserve">and 2) whether to use weights.  Weights can differentiate whether all neighbors are considered equally or whether some are seen as more predictive based on something like distance.  </w:t>
+      </w:r>
+    </w:p>
+    <w:p/>
+    <w:p/>
+    <w:p>
+      <w:pPr>
+        <w:spacing w:after="200" w:line="276" w:lineRule="auto"/>
+        <w:rPr>
+          <w:sz w:val="22"/>
+          <w:szCs w:val="22"/>
+        </w:rPr>
+      </w:pPr>
+      <w:r>
+        <w:rPr>
+          <w:sz w:val="22"/>
+          <w:szCs w:val="22"/>
+        </w:rPr>
+        <w:br w:type="page"/>
+      </w:r>
+    </w:p>
+    <w:p>
+      <w:pPr>
         <w:spacing w:after="200" w:line="276" w:lineRule="auto"/>
         <w:rPr>
           <w:sz w:val="22"/>
@@ -2445,6 +2577,227 @@
           <w:szCs w:val="22"/>
         </w:rPr>
         <w:br w:type="page"/>
+      </w:r>
+    </w:p>
+    <w:p>
+      <w:pPr>
+        <w:rPr>
+          <w:b/>
+        </w:rPr>
+      </w:pPr>
+      <w:r>
+        <w:rPr>
+          <w:b/>
+        </w:rPr>
+        <w:lastRenderedPageBreak/>
+        <w:t>What are list comprehensions?</w:t>
+      </w:r>
+    </w:p>
+    <w:p>
+      <w:pPr>
+        <w:spacing w:before="100" w:beforeAutospacing="1" w:after="100" w:afterAutospacing="1"/>
+        <w:rPr>
+          <w:rFonts w:ascii="Calibri" w:hAnsi="Calibri"/>
+          <w:sz w:val="22"/>
+          <w:szCs w:val="22"/>
+        </w:rPr>
+      </w:pPr>
+      <w:hyperlink r:id="rId7" w:history="1">
+        <w:r>
+          <w:rPr>
+            <w:rStyle w:val="Hyperlink"/>
+            <w:rFonts w:ascii="Calibri" w:hAnsi="Calibri"/>
+            <w:sz w:val="22"/>
+            <w:szCs w:val="22"/>
+          </w:rPr>
+          <w:t>http://treyhunner.com/2015/12/python-list-comprehensions-now-in-color/</w:t>
+        </w:r>
+      </w:hyperlink>
+    </w:p>
+    <w:p>
+      <w:pPr>
+        <w:spacing w:before="100" w:beforeAutospacing="1" w:after="100" w:afterAutospacing="1"/>
+        <w:rPr>
+          <w:rFonts w:ascii="Calibri" w:hAnsi="Calibri"/>
+          <w:sz w:val="22"/>
+          <w:szCs w:val="22"/>
+        </w:rPr>
+      </w:pPr>
+      <w:r>
+        <w:rPr>
+          <w:rFonts w:ascii="Calibri" w:hAnsi="Calibri"/>
+          <w:sz w:val="22"/>
+          <w:szCs w:val="22"/>
+        </w:rPr>
+        <w:t xml:space="preserve">List comprehensions are a tool for transforming one list (any </w:t>
+      </w:r>
+      <w:hyperlink r:id="rId8" w:anchor="term-iterable" w:history="1">
+        <w:r>
+          <w:rPr>
+            <w:rFonts w:ascii="Calibri" w:hAnsi="Calibri"/>
+            <w:color w:val="0000FF"/>
+            <w:sz w:val="22"/>
+            <w:szCs w:val="22"/>
+            <w:u w:val="single"/>
+          </w:rPr>
+          <w:t>iterable</w:t>
+        </w:r>
+      </w:hyperlink>
+      <w:r>
+        <w:rPr>
+          <w:rFonts w:ascii="Calibri" w:hAnsi="Calibri"/>
+          <w:sz w:val="22"/>
+          <w:szCs w:val="22"/>
+        </w:rPr>
+        <w:t xml:space="preserve"> actually) into another list. During this transformation, elements can be conditionally included in the new list and each element can be transformed as needed.</w:t>
+      </w:r>
+    </w:p>
+    <w:p>
+      <w:pPr>
+        <w:rPr>
+          <w:sz w:val="22"/>
+          <w:szCs w:val="22"/>
+        </w:rPr>
+      </w:pPr>
+      <w:r>
+        <w:rPr>
+          <w:sz w:val="22"/>
+          <w:szCs w:val="22"/>
+        </w:rPr>
+        <w:t>If you’re familiar with fu</w:t>
+      </w:r>
+      <w:bookmarkStart w:id="0" w:name="_GoBack"/>
+      <w:bookmarkEnd w:id="0"/>
+      <w:r>
+        <w:rPr>
+          <w:sz w:val="22"/>
+          <w:szCs w:val="22"/>
+        </w:rPr>
+        <w:t xml:space="preserve">nctional programming, you can think of list comprehensions as syntactic sugar for a </w:t>
+      </w:r>
+      <w:r>
+        <w:rPr>
+          <w:rFonts w:ascii="Courier New" w:hAnsi="Courier New" w:cs="Courier New"/>
+          <w:sz w:val="22"/>
+          <w:szCs w:val="22"/>
+        </w:rPr>
+        <w:t>filter</w:t>
+      </w:r>
+      <w:r>
+        <w:rPr>
+          <w:sz w:val="22"/>
+          <w:szCs w:val="22"/>
+        </w:rPr>
+        <w:t xml:space="preserve"> followed by a </w:t>
+      </w:r>
+      <w:r>
+        <w:rPr>
+          <w:rFonts w:ascii="Courier New" w:hAnsi="Courier New" w:cs="Courier New"/>
+          <w:sz w:val="22"/>
+          <w:szCs w:val="22"/>
+        </w:rPr>
+        <w:t>map</w:t>
+      </w:r>
+      <w:r>
+        <w:rPr>
+          <w:sz w:val="22"/>
+          <w:szCs w:val="22"/>
+        </w:rPr>
+        <w:t>:</w:t>
+      </w:r>
+    </w:p>
+    <w:p>
+      <w:pPr>
+        <w:tabs>
+          <w:tab w:val="left" w:pos="916"/>
+          <w:tab w:val="left" w:pos="1832"/>
+          <w:tab w:val="left" w:pos="2748"/>
+          <w:tab w:val="left" w:pos="3664"/>
+          <w:tab w:val="left" w:pos="4580"/>
+          <w:tab w:val="left" w:pos="5496"/>
+          <w:tab w:val="left" w:pos="6412"/>
+          <w:tab w:val="left" w:pos="7328"/>
+          <w:tab w:val="left" w:pos="8244"/>
+          <w:tab w:val="left" w:pos="9160"/>
+          <w:tab w:val="left" w:pos="10076"/>
+          <w:tab w:val="left" w:pos="10992"/>
+          <w:tab w:val="left" w:pos="11908"/>
+          <w:tab w:val="left" w:pos="12824"/>
+          <w:tab w:val="left" w:pos="13740"/>
+          <w:tab w:val="left" w:pos="14656"/>
+        </w:tabs>
+        <w:rPr>
+          <w:rFonts w:ascii="Courier New" w:hAnsi="Courier New" w:cs="Courier New"/>
+          <w:sz w:val="18"/>
+          <w:szCs w:val="20"/>
+        </w:rPr>
+      </w:pPr>
+    </w:p>
+    <w:p>
+      <w:pPr>
+        <w:tabs>
+          <w:tab w:val="left" w:pos="916"/>
+          <w:tab w:val="left" w:pos="1832"/>
+          <w:tab w:val="left" w:pos="2748"/>
+          <w:tab w:val="left" w:pos="3664"/>
+          <w:tab w:val="left" w:pos="4580"/>
+          <w:tab w:val="left" w:pos="5496"/>
+          <w:tab w:val="left" w:pos="6412"/>
+          <w:tab w:val="left" w:pos="7328"/>
+          <w:tab w:val="left" w:pos="8244"/>
+          <w:tab w:val="left" w:pos="9160"/>
+          <w:tab w:val="left" w:pos="10076"/>
+          <w:tab w:val="left" w:pos="10992"/>
+          <w:tab w:val="left" w:pos="11908"/>
+          <w:tab w:val="left" w:pos="12824"/>
+          <w:tab w:val="left" w:pos="13740"/>
+          <w:tab w:val="left" w:pos="14656"/>
+        </w:tabs>
+        <w:rPr>
+          <w:rFonts w:ascii="Courier New" w:hAnsi="Courier New" w:cs="Courier New"/>
+          <w:sz w:val="18"/>
+          <w:szCs w:val="20"/>
+        </w:rPr>
+      </w:pPr>
+      <w:r>
+        <w:rPr>
+          <w:rFonts w:ascii="Courier New" w:hAnsi="Courier New" w:cs="Courier New"/>
+          <w:sz w:val="18"/>
+          <w:szCs w:val="20"/>
+        </w:rPr>
+        <w:t>&gt;&gt;&gt; doubled_odds = map(lambda n: n * 2, filter(lambda n: n % 2 == 1, numbers))</w:t>
+      </w:r>
+    </w:p>
+    <w:p>
+      <w:pPr>
+        <w:tabs>
+          <w:tab w:val="left" w:pos="81"/>
+        </w:tabs>
+        <w:rPr>
+          <w:rFonts w:ascii="Courier New" w:hAnsi="Courier New" w:cs="Courier New"/>
+          <w:sz w:val="18"/>
+          <w:szCs w:val="20"/>
+        </w:rPr>
+      </w:pPr>
+    </w:p>
+    <w:p>
+      <w:pPr>
+        <w:tabs>
+          <w:tab w:val="left" w:pos="81"/>
+        </w:tabs>
+        <w:rPr>
+          <w:rFonts w:ascii="Courier New" w:hAnsi="Courier New" w:cs="Courier New"/>
+          <w:sz w:val="18"/>
+          <w:szCs w:val="20"/>
+        </w:rPr>
+      </w:pPr>
+      <w:r>
+        <w:rPr>
+          <w:rFonts w:ascii="Courier New" w:hAnsi="Courier New" w:cs="Courier New"/>
+          <w:sz w:val="18"/>
+          <w:szCs w:val="20"/>
+        </w:rPr>
+        <w:t>&gt;&gt;&gt; doubled_odds = [n * 2 for n in numbers if n % 2 == 1]</w:t>
       </w:r>
     </w:p>
     <w:p>
@@ -2541,7 +2894,7 @@
                     <pic:cNvPicPr/>
                   </pic:nvPicPr>
                   <pic:blipFill>
-                    <a:blip r:embed="rId7"/>
+                    <a:blip r:embed="rId9"/>
                     <a:stretch>
                       <a:fillRect/>
                     </a:stretch>
@@ -3195,6 +3548,92 @@
     </w:lvl>
   </w:abstractNum>
   <w:abstractNum w:abstractNumId="6">
+    <w:nsid w:val="28BD2848"/>
+    <w:multiLevelType w:val="hybridMultilevel"/>
+    <w:tmpl w:val="FEE8C160"/>
+    <w:lvl w:ilvl="0" w:tplc="0409000F">
+      <w:start w:val="1"/>
+      <w:numFmt w:val="decimal"/>
+      <w:lvlText w:val="%1."/>
+      <w:lvlJc w:val="left"/>
+      <w:pPr>
+        <w:ind w:left="720" w:hanging="360"/>
+      </w:pPr>
+    </w:lvl>
+    <w:lvl w:ilvl="1" w:tplc="04090019" w:tentative="1">
+      <w:start w:val="1"/>
+      <w:numFmt w:val="lowerLetter"/>
+      <w:lvlText w:val="%2."/>
+      <w:lvlJc w:val="left"/>
+      <w:pPr>
+        <w:ind w:left="1440" w:hanging="360"/>
+      </w:pPr>
+    </w:lvl>
+    <w:lvl w:ilvl="2" w:tplc="0409001B" w:tentative="1">
+      <w:start w:val="1"/>
+      <w:numFmt w:val="lowerRoman"/>
+      <w:lvlText w:val="%3."/>
+      <w:lvlJc w:val="right"/>
+      <w:pPr>
+        <w:ind w:left="2160" w:hanging="180"/>
+      </w:pPr>
+    </w:lvl>
+    <w:lvl w:ilvl="3" w:tplc="0409000F" w:tentative="1">
+      <w:start w:val="1"/>
+      <w:numFmt w:val="decimal"/>
+      <w:lvlText w:val="%4."/>
+      <w:lvlJc w:val="left"/>
+      <w:pPr>
+        <w:ind w:left="2880" w:hanging="360"/>
+      </w:pPr>
+    </w:lvl>
+    <w:lvl w:ilvl="4" w:tplc="04090019" w:tentative="1">
+      <w:start w:val="1"/>
+      <w:numFmt w:val="lowerLetter"/>
+      <w:lvlText w:val="%5."/>
+      <w:lvlJc w:val="left"/>
+      <w:pPr>
+        <w:ind w:left="3600" w:hanging="360"/>
+      </w:pPr>
+    </w:lvl>
+    <w:lvl w:ilvl="5" w:tplc="0409001B" w:tentative="1">
+      <w:start w:val="1"/>
+      <w:numFmt w:val="lowerRoman"/>
+      <w:lvlText w:val="%6."/>
+      <w:lvlJc w:val="right"/>
+      <w:pPr>
+        <w:ind w:left="4320" w:hanging="180"/>
+      </w:pPr>
+    </w:lvl>
+    <w:lvl w:ilvl="6" w:tplc="0409000F" w:tentative="1">
+      <w:start w:val="1"/>
+      <w:numFmt w:val="decimal"/>
+      <w:lvlText w:val="%7."/>
+      <w:lvlJc w:val="left"/>
+      <w:pPr>
+        <w:ind w:left="5040" w:hanging="360"/>
+      </w:pPr>
+    </w:lvl>
+    <w:lvl w:ilvl="7" w:tplc="04090019" w:tentative="1">
+      <w:start w:val="1"/>
+      <w:numFmt w:val="lowerLetter"/>
+      <w:lvlText w:val="%8."/>
+      <w:lvlJc w:val="left"/>
+      <w:pPr>
+        <w:ind w:left="5760" w:hanging="360"/>
+      </w:pPr>
+    </w:lvl>
+    <w:lvl w:ilvl="8" w:tplc="0409001B" w:tentative="1">
+      <w:start w:val="1"/>
+      <w:numFmt w:val="lowerRoman"/>
+      <w:lvlText w:val="%9."/>
+      <w:lvlJc w:val="right"/>
+      <w:pPr>
+        <w:ind w:left="6480" w:hanging="180"/>
+      </w:pPr>
+    </w:lvl>
+  </w:abstractNum>
+  <w:abstractNum w:abstractNumId="7">
     <w:nsid w:val="316B15F5"/>
     <w:multiLevelType w:val="multilevel"/>
     <w:tmpl w:val="1E3E9250"/>
@@ -3307,7 +3746,7 @@
       </w:rPr>
     </w:lvl>
   </w:abstractNum>
-  <w:abstractNum w:abstractNumId="7">
+  <w:abstractNum w:abstractNumId="8">
     <w:nsid w:val="39BB01DB"/>
     <w:multiLevelType w:val="multilevel"/>
     <w:tmpl w:val="085E527A"/>
@@ -3420,7 +3859,7 @@
       </w:rPr>
     </w:lvl>
   </w:abstractNum>
-  <w:abstractNum w:abstractNumId="8">
+  <w:abstractNum w:abstractNumId="9">
     <w:nsid w:val="46C25653"/>
     <w:multiLevelType w:val="multilevel"/>
     <w:tmpl w:val="292268A8"/>
@@ -3507,7 +3946,7 @@
       </w:pPr>
     </w:lvl>
   </w:abstractNum>
-  <w:abstractNum w:abstractNumId="9">
+  <w:abstractNum w:abstractNumId="10">
     <w:nsid w:val="602E05F3"/>
     <w:multiLevelType w:val="hybridMultilevel"/>
     <w:tmpl w:val="B9DE04F0"/>
@@ -3620,7 +4059,7 @@
       </w:rPr>
     </w:lvl>
   </w:abstractNum>
-  <w:abstractNum w:abstractNumId="10">
+  <w:abstractNum w:abstractNumId="11">
     <w:nsid w:val="697B55B8"/>
     <w:multiLevelType w:val="hybridMultilevel"/>
     <w:tmpl w:val="78FCD502"/>
@@ -3706,7 +4145,7 @@
       </w:pPr>
     </w:lvl>
   </w:abstractNum>
-  <w:abstractNum w:abstractNumId="11">
+  <w:abstractNum w:abstractNumId="12">
     <w:nsid w:val="6A4472CC"/>
     <w:multiLevelType w:val="hybridMultilevel"/>
     <w:tmpl w:val="A8788684"/>
@@ -3819,7 +4258,7 @@
       </w:rPr>
     </w:lvl>
   </w:abstractNum>
-  <w:abstractNum w:abstractNumId="12">
+  <w:abstractNum w:abstractNumId="13">
     <w:nsid w:val="71AF1444"/>
     <w:multiLevelType w:val="hybridMultilevel"/>
     <w:tmpl w:val="551457F0"/>
@@ -3933,19 +4372,19 @@
     </w:lvl>
   </w:abstractNum>
   <w:num w:numId="1">
-    <w:abstractNumId w:val="10"/>
+    <w:abstractNumId w:val="11"/>
   </w:num>
   <w:num w:numId="2">
     <w:abstractNumId w:val="2"/>
   </w:num>
   <w:num w:numId="3">
+    <w:abstractNumId w:val="8"/>
+  </w:num>
+  <w:num w:numId="4">
     <w:abstractNumId w:val="7"/>
   </w:num>
-  <w:num w:numId="4">
-    <w:abstractNumId w:val="6"/>
-  </w:num>
   <w:num w:numId="5">
-    <w:abstractNumId w:val="8"/>
+    <w:abstractNumId w:val="9"/>
   </w:num>
   <w:num w:numId="6">
     <w:abstractNumId w:val="3"/>
@@ -3957,19 +4396,22 @@
     <w:abstractNumId w:val="0"/>
   </w:num>
   <w:num w:numId="9">
-    <w:abstractNumId w:val="12"/>
+    <w:abstractNumId w:val="13"/>
   </w:num>
   <w:num w:numId="10">
     <w:abstractNumId w:val="4"/>
   </w:num>
   <w:num w:numId="11">
-    <w:abstractNumId w:val="9"/>
+    <w:abstractNumId w:val="10"/>
   </w:num>
   <w:num w:numId="12">
     <w:abstractNumId w:val="1"/>
   </w:num>
   <w:num w:numId="13">
-    <w:abstractNumId w:val="11"/>
+    <w:abstractNumId w:val="12"/>
+  </w:num>
+  <w:num w:numId="14">
+    <w:abstractNumId w:val="6"/>
   </w:num>
 </w:numbering>
 </file>
@@ -4143,6 +4585,25 @@
       <w:szCs w:val="24"/>
     </w:rPr>
   </w:style>
+  <w:style w:type="paragraph" w:styleId="Heading2">
+    <w:name w:val="heading 2"/>
+    <w:basedOn w:val="Normal"/>
+    <w:link w:val="Heading2Char"/>
+    <w:uiPriority w:val="9"/>
+    <w:qFormat/>
+    <w:rsid w:val="00EF5AA8"/>
+    <w:pPr>
+      <w:spacing w:before="100" w:beforeAutospacing="1" w:after="100" w:afterAutospacing="1"/>
+      <w:outlineLvl w:val="1"/>
+    </w:pPr>
+    <w:rPr>
+      <w:rFonts w:ascii="Times New Roman" w:hAnsi="Times New Roman"/>
+      <w:b/>
+      <w:bCs/>
+      <w:sz w:val="36"/>
+      <w:szCs w:val="36"/>
+    </w:rPr>
+  </w:style>
   <w:style w:type="character" w:default="1" w:styleId="DefaultParagraphFont">
     <w:name w:val="Default Paragraph Font"/>
     <w:uiPriority w:val="1"/>
@@ -4240,7 +4701,6 @@
     <w:basedOn w:val="Normal"/>
     <w:link w:val="HTMLPreformattedChar"/>
     <w:uiPriority w:val="99"/>
-    <w:semiHidden/>
     <w:unhideWhenUsed/>
     <w:rsid w:val="00BC63FF"/>
     <w:pPr>
@@ -4274,7 +4734,6 @@
     <w:basedOn w:val="DefaultParagraphFont"/>
     <w:link w:val="HTMLPreformatted"/>
     <w:uiPriority w:val="99"/>
-    <w:semiHidden/>
     <w:rsid w:val="00BC63FF"/>
     <w:rPr>
       <w:rFonts w:ascii="Courier New" w:hAnsi="Courier New" w:cs="Courier New"/>
@@ -4296,6 +4755,103 @@
     <w:name w:val="ansiblue"/>
     <w:basedOn w:val="DefaultParagraphFont"/>
     <w:rsid w:val="00BC63FF"/>
+  </w:style>
+  <w:style w:type="character" w:customStyle="1" w:styleId="Heading2Char">
+    <w:name w:val="Heading 2 Char"/>
+    <w:basedOn w:val="DefaultParagraphFont"/>
+    <w:link w:val="Heading2"/>
+    <w:uiPriority w:val="9"/>
+    <w:rsid w:val="00EF5AA8"/>
+    <w:rPr>
+      <w:rFonts w:ascii="Times New Roman" w:hAnsi="Times New Roman" w:cs="Times New Roman"/>
+      <w:b/>
+      <w:bCs/>
+      <w:sz w:val="36"/>
+      <w:szCs w:val="36"/>
+    </w:rPr>
+  </w:style>
+  <w:style w:type="paragraph" w:styleId="NormalWeb">
+    <w:name w:val="Normal (Web)"/>
+    <w:basedOn w:val="Normal"/>
+    <w:uiPriority w:val="99"/>
+    <w:semiHidden/>
+    <w:unhideWhenUsed/>
+    <w:rsid w:val="00EF5AA8"/>
+    <w:pPr>
+      <w:spacing w:before="100" w:beforeAutospacing="1" w:after="100" w:afterAutospacing="1"/>
+    </w:pPr>
+    <w:rPr>
+      <w:rFonts w:ascii="Times New Roman" w:hAnsi="Times New Roman"/>
+    </w:rPr>
+  </w:style>
+  <w:style w:type="character" w:styleId="Hyperlink">
+    <w:name w:val="Hyperlink"/>
+    <w:basedOn w:val="DefaultParagraphFont"/>
+    <w:uiPriority w:val="99"/>
+    <w:unhideWhenUsed/>
+    <w:rsid w:val="00EF5AA8"/>
+    <w:rPr>
+      <w:color w:val="0000FF"/>
+      <w:u w:val="single"/>
+    </w:rPr>
+  </w:style>
+  <w:style w:type="character" w:styleId="HTMLCode">
+    <w:name w:val="HTML Code"/>
+    <w:basedOn w:val="DefaultParagraphFont"/>
+    <w:uiPriority w:val="99"/>
+    <w:semiHidden/>
+    <w:unhideWhenUsed/>
+    <w:rsid w:val="00EF5AA8"/>
+    <w:rPr>
+      <w:rFonts w:ascii="Courier New" w:eastAsia="Times New Roman" w:hAnsi="Courier New" w:cs="Courier New"/>
+      <w:sz w:val="20"/>
+      <w:szCs w:val="20"/>
+    </w:rPr>
+  </w:style>
+  <w:style w:type="character" w:customStyle="1" w:styleId="line">
+    <w:name w:val="line"/>
+    <w:basedOn w:val="DefaultParagraphFont"/>
+    <w:rsid w:val="00EF5AA8"/>
+  </w:style>
+  <w:style w:type="character" w:customStyle="1" w:styleId="gp">
+    <w:name w:val="gp"/>
+    <w:basedOn w:val="DefaultParagraphFont"/>
+    <w:rsid w:val="00EF5AA8"/>
+  </w:style>
+  <w:style w:type="character" w:customStyle="1" w:styleId="n">
+    <w:name w:val="n"/>
+    <w:basedOn w:val="DefaultParagraphFont"/>
+    <w:rsid w:val="00EF5AA8"/>
+  </w:style>
+  <w:style w:type="character" w:customStyle="1" w:styleId="o">
+    <w:name w:val="o"/>
+    <w:basedOn w:val="DefaultParagraphFont"/>
+    <w:rsid w:val="00EF5AA8"/>
+  </w:style>
+  <w:style w:type="character" w:customStyle="1" w:styleId="nb">
+    <w:name w:val="nb"/>
+    <w:basedOn w:val="DefaultParagraphFont"/>
+    <w:rsid w:val="00EF5AA8"/>
+  </w:style>
+  <w:style w:type="character" w:customStyle="1" w:styleId="p">
+    <w:name w:val="p"/>
+    <w:basedOn w:val="DefaultParagraphFont"/>
+    <w:rsid w:val="00EF5AA8"/>
+  </w:style>
+  <w:style w:type="character" w:customStyle="1" w:styleId="k">
+    <w:name w:val="k"/>
+    <w:basedOn w:val="DefaultParagraphFont"/>
+    <w:rsid w:val="00EF5AA8"/>
+  </w:style>
+  <w:style w:type="character" w:customStyle="1" w:styleId="mi">
+    <w:name w:val="mi"/>
+    <w:basedOn w:val="DefaultParagraphFont"/>
+    <w:rsid w:val="00EF5AA8"/>
+  </w:style>
+  <w:style w:type="character" w:customStyle="1" w:styleId="ow">
+    <w:name w:val="ow"/>
+    <w:basedOn w:val="DefaultParagraphFont"/>
+    <w:rsid w:val="00EF5AA8"/>
   </w:style>
 </w:styles>
 </file>
@@ -4469,6 +5025,25 @@
       <w:szCs w:val="24"/>
     </w:rPr>
   </w:style>
+  <w:style w:type="paragraph" w:styleId="Heading2">
+    <w:name w:val="heading 2"/>
+    <w:basedOn w:val="Normal"/>
+    <w:link w:val="Heading2Char"/>
+    <w:uiPriority w:val="9"/>
+    <w:qFormat/>
+    <w:rsid w:val="00EF5AA8"/>
+    <w:pPr>
+      <w:spacing w:before="100" w:beforeAutospacing="1" w:after="100" w:afterAutospacing="1"/>
+      <w:outlineLvl w:val="1"/>
+    </w:pPr>
+    <w:rPr>
+      <w:rFonts w:ascii="Times New Roman" w:hAnsi="Times New Roman"/>
+      <w:b/>
+      <w:bCs/>
+      <w:sz w:val="36"/>
+      <w:szCs w:val="36"/>
+    </w:rPr>
+  </w:style>
   <w:style w:type="character" w:default="1" w:styleId="DefaultParagraphFont">
     <w:name w:val="Default Paragraph Font"/>
     <w:uiPriority w:val="1"/>
@@ -4566,7 +5141,6 @@
     <w:basedOn w:val="Normal"/>
     <w:link w:val="HTMLPreformattedChar"/>
     <w:uiPriority w:val="99"/>
-    <w:semiHidden/>
     <w:unhideWhenUsed/>
     <w:rsid w:val="00BC63FF"/>
     <w:pPr>
@@ -4600,7 +5174,6 @@
     <w:basedOn w:val="DefaultParagraphFont"/>
     <w:link w:val="HTMLPreformatted"/>
     <w:uiPriority w:val="99"/>
-    <w:semiHidden/>
     <w:rsid w:val="00BC63FF"/>
     <w:rPr>
       <w:rFonts w:ascii="Courier New" w:hAnsi="Courier New" w:cs="Courier New"/>
@@ -4622,6 +5195,103 @@
     <w:name w:val="ansiblue"/>
     <w:basedOn w:val="DefaultParagraphFont"/>
     <w:rsid w:val="00BC63FF"/>
+  </w:style>
+  <w:style w:type="character" w:customStyle="1" w:styleId="Heading2Char">
+    <w:name w:val="Heading 2 Char"/>
+    <w:basedOn w:val="DefaultParagraphFont"/>
+    <w:link w:val="Heading2"/>
+    <w:uiPriority w:val="9"/>
+    <w:rsid w:val="00EF5AA8"/>
+    <w:rPr>
+      <w:rFonts w:ascii="Times New Roman" w:hAnsi="Times New Roman" w:cs="Times New Roman"/>
+      <w:b/>
+      <w:bCs/>
+      <w:sz w:val="36"/>
+      <w:szCs w:val="36"/>
+    </w:rPr>
+  </w:style>
+  <w:style w:type="paragraph" w:styleId="NormalWeb">
+    <w:name w:val="Normal (Web)"/>
+    <w:basedOn w:val="Normal"/>
+    <w:uiPriority w:val="99"/>
+    <w:semiHidden/>
+    <w:unhideWhenUsed/>
+    <w:rsid w:val="00EF5AA8"/>
+    <w:pPr>
+      <w:spacing w:before="100" w:beforeAutospacing="1" w:after="100" w:afterAutospacing="1"/>
+    </w:pPr>
+    <w:rPr>
+      <w:rFonts w:ascii="Times New Roman" w:hAnsi="Times New Roman"/>
+    </w:rPr>
+  </w:style>
+  <w:style w:type="character" w:styleId="Hyperlink">
+    <w:name w:val="Hyperlink"/>
+    <w:basedOn w:val="DefaultParagraphFont"/>
+    <w:uiPriority w:val="99"/>
+    <w:unhideWhenUsed/>
+    <w:rsid w:val="00EF5AA8"/>
+    <w:rPr>
+      <w:color w:val="0000FF"/>
+      <w:u w:val="single"/>
+    </w:rPr>
+  </w:style>
+  <w:style w:type="character" w:styleId="HTMLCode">
+    <w:name w:val="HTML Code"/>
+    <w:basedOn w:val="DefaultParagraphFont"/>
+    <w:uiPriority w:val="99"/>
+    <w:semiHidden/>
+    <w:unhideWhenUsed/>
+    <w:rsid w:val="00EF5AA8"/>
+    <w:rPr>
+      <w:rFonts w:ascii="Courier New" w:eastAsia="Times New Roman" w:hAnsi="Courier New" w:cs="Courier New"/>
+      <w:sz w:val="20"/>
+      <w:szCs w:val="20"/>
+    </w:rPr>
+  </w:style>
+  <w:style w:type="character" w:customStyle="1" w:styleId="line">
+    <w:name w:val="line"/>
+    <w:basedOn w:val="DefaultParagraphFont"/>
+    <w:rsid w:val="00EF5AA8"/>
+  </w:style>
+  <w:style w:type="character" w:customStyle="1" w:styleId="gp">
+    <w:name w:val="gp"/>
+    <w:basedOn w:val="DefaultParagraphFont"/>
+    <w:rsid w:val="00EF5AA8"/>
+  </w:style>
+  <w:style w:type="character" w:customStyle="1" w:styleId="n">
+    <w:name w:val="n"/>
+    <w:basedOn w:val="DefaultParagraphFont"/>
+    <w:rsid w:val="00EF5AA8"/>
+  </w:style>
+  <w:style w:type="character" w:customStyle="1" w:styleId="o">
+    <w:name w:val="o"/>
+    <w:basedOn w:val="DefaultParagraphFont"/>
+    <w:rsid w:val="00EF5AA8"/>
+  </w:style>
+  <w:style w:type="character" w:customStyle="1" w:styleId="nb">
+    <w:name w:val="nb"/>
+    <w:basedOn w:val="DefaultParagraphFont"/>
+    <w:rsid w:val="00EF5AA8"/>
+  </w:style>
+  <w:style w:type="character" w:customStyle="1" w:styleId="p">
+    <w:name w:val="p"/>
+    <w:basedOn w:val="DefaultParagraphFont"/>
+    <w:rsid w:val="00EF5AA8"/>
+  </w:style>
+  <w:style w:type="character" w:customStyle="1" w:styleId="k">
+    <w:name w:val="k"/>
+    <w:basedOn w:val="DefaultParagraphFont"/>
+    <w:rsid w:val="00EF5AA8"/>
+  </w:style>
+  <w:style w:type="character" w:customStyle="1" w:styleId="mi">
+    <w:name w:val="mi"/>
+    <w:basedOn w:val="DefaultParagraphFont"/>
+    <w:rsid w:val="00EF5AA8"/>
+  </w:style>
+  <w:style w:type="character" w:customStyle="1" w:styleId="ow">
+    <w:name w:val="ow"/>
+    <w:basedOn w:val="DefaultParagraphFont"/>
+    <w:rsid w:val="00EF5AA8"/>
   </w:style>
 </w:styles>
 </file>

</xml_diff>